<commit_message>
fixed chapter 4 + chapter 4.1 in tex
</commit_message>
<xml_diff>
--- a/concept_chapter_4.docx
+++ b/concept_chapter_4.docx
@@ -164,25 +164,7 @@
         <w:rPr>
           <w:lang w:val="en-US"/>
         </w:rPr>
-        <w:t>In th</w:t>
-      </w:r>
-      <w:r>
-        <w:rPr>
-          <w:lang w:val="en-US"/>
-        </w:rPr>
-        <w:t>is chapter</w:t>
-      </w:r>
-      <w:r>
-        <w:rPr>
-          <w:lang w:val="en-US"/>
-        </w:rPr>
-        <w:t xml:space="preserve"> we consider the general problem described in the previous chapter this time in the field of chess annotations. </w:t>
-      </w:r>
-      <w:r>
-        <w:rPr>
-          <w:lang w:val="en-US"/>
-        </w:rPr>
-        <w:t xml:space="preserve">Therefore, in the beginning of this chapter, </w:t>
+        <w:t xml:space="preserve">In this chapter we consider the general problem described in the previous chapter this time in the field of chess annotations. Therefore, in the beginning of this chapter, </w:t>
       </w:r>
       <w:r>
         <w:rPr>
@@ -422,19 +404,19 @@
         <w:rPr>
           <w:lang w:val="en-US"/>
         </w:rPr>
-        <w:t>Mitchell1997}</w:t>
-      </w:r>
-      <w:r>
-        <w:rPr>
-          <w:lang w:val="en-US"/>
-        </w:rPr>
-        <w:t xml:space="preserve"> presented in subsection~</w:t>
-      </w:r>
-      <w:r>
-        <w:rPr>
-          <w:lang w:val="en-US"/>
-        </w:rPr>
-        <w:t>\label{</w:t>
+        <w:t>Mitchell1997} presented in subsection~\</w:t>
+      </w:r>
+      <w:r>
+        <w:rPr>
+          <w:lang w:val="en-US"/>
+        </w:rPr>
+        <w:t>ref</w:t>
+      </w:r>
+      <w:r>
+        <w:rPr>
+          <w:lang w:val="en-US"/>
+        </w:rPr>
+        <w:t>{</w:t>
       </w:r>
       <w:proofErr w:type="spellStart"/>
       <w:r>
@@ -539,13 +521,7 @@
         <w:rPr>
           <w:lang w:val="en-US"/>
         </w:rPr>
-        <w:t xml:space="preserve">item </w:t>
-      </w:r>
-      <w:r>
-        <w:rPr>
-          <w:lang w:val="en-US"/>
-        </w:rPr>
-        <w:t>Performance</w:t>
+        <w:t>item Performance</w:t>
       </w:r>
       <w:r>
         <w:rPr>
@@ -564,13 +540,7 @@
         <w:rPr>
           <w:lang w:val="en-US"/>
         </w:rPr>
-        <w:t>P</w:t>
-      </w:r>
-      <w:r>
-        <w:rPr>
-          <w:lang w:val="en-US"/>
-        </w:rPr>
-        <w:t>:$</w:t>
+        <w:t>P:$</w:t>
       </w:r>
       <w:proofErr w:type="gramEnd"/>
       <w:r>
@@ -602,32 +572,14 @@
         <w:rPr>
           <w:lang w:val="en-US"/>
         </w:rPr>
-        <w:t xml:space="preserve">      \item </w:t>
-      </w:r>
-      <w:r>
-        <w:rPr>
-          <w:lang w:val="en-US"/>
-        </w:rPr>
-        <w:t>Experience</w:t>
-      </w:r>
-      <w:r>
-        <w:rPr>
-          <w:lang w:val="en-US"/>
-        </w:rPr>
-        <w:t xml:space="preserve"> $</w:t>
+        <w:t xml:space="preserve">      \item Experience $</w:t>
       </w:r>
       <w:proofErr w:type="gramStart"/>
       <w:r>
         <w:rPr>
           <w:lang w:val="en-US"/>
         </w:rPr>
-        <w:t>E</w:t>
-      </w:r>
-      <w:r>
-        <w:rPr>
-          <w:lang w:val="en-US"/>
-        </w:rPr>
-        <w:t>:$</w:t>
+        <w:t>E:$</w:t>
       </w:r>
       <w:proofErr w:type="gramEnd"/>
       <w:r>
@@ -677,19 +629,7 @@
         <w:rPr>
           <w:lang w:val="en-US"/>
         </w:rPr>
-        <w:t xml:space="preserve">    \</w:t>
-      </w:r>
-      <w:r>
-        <w:rPr>
-          <w:lang w:val="en-US"/>
-        </w:rPr>
-        <w:t>end</w:t>
-      </w:r>
-      <w:r>
-        <w:rPr>
-          <w:lang w:val="en-US"/>
-        </w:rPr>
-        <w:t>{itemize}</w:t>
+        <w:t xml:space="preserve">    \end{itemize}</w:t>
       </w:r>
     </w:p>
     <w:p>
@@ -772,21 +712,51 @@
         <w:rPr>
           <w:lang w:val="en-US"/>
         </w:rPr>
-        <w:t xml:space="preserve">data sets used for the experience $E$ will be presented in </w:t>
+        <w:t>data sets used for the experience $E$ will be presented in subsection</w:t>
+      </w:r>
+      <w:r>
+        <w:rPr>
+          <w:lang w:val="en-US"/>
+        </w:rPr>
+        <w:t>~</w:t>
+      </w:r>
+      <w:r>
+        <w:rPr>
+          <w:lang w:val="en-US"/>
+        </w:rPr>
+        <w:t>\ref{</w:t>
       </w:r>
       <w:proofErr w:type="spellStart"/>
       <w:r>
         <w:rPr>
           <w:lang w:val="en-US"/>
         </w:rPr>
-        <w:t>subsection~TODO</w:t>
+        <w:t>subsec:</w:t>
+      </w:r>
+      <w:r>
+        <w:rPr>
+          <w:lang w:val="en-US"/>
+        </w:rPr>
+        <w:t>data_set_extraction</w:t>
       </w:r>
       <w:proofErr w:type="spellEnd"/>
       <w:r>
         <w:rPr>
           <w:lang w:val="en-US"/>
         </w:rPr>
-        <w:t xml:space="preserve"> and the </w:t>
+        <w:t>}</w:t>
+      </w:r>
+      <w:r>
+        <w:rPr>
+          <w:lang w:val="en-US"/>
+        </w:rPr>
+        <w:t xml:space="preserve"> </w:t>
+      </w:r>
+      <w:r>
+        <w:rPr>
+          <w:lang w:val="en-US"/>
+        </w:rPr>
+        <w:t xml:space="preserve">and the </w:t>
       </w:r>
       <w:r>
         <w:rPr>
@@ -840,16 +810,42 @@
         <w:rPr>
           <w:lang w:val="en-US"/>
         </w:rPr>
-        <w:t xml:space="preserve"> in </w:t>
+        <w:t xml:space="preserve"> in subsection~</w:t>
+      </w:r>
+      <w:r>
+        <w:rPr>
+          <w:lang w:val="en-US"/>
+        </w:rPr>
+        <w:t>\ref{</w:t>
       </w:r>
       <w:proofErr w:type="spellStart"/>
       <w:r>
         <w:rPr>
           <w:lang w:val="en-US"/>
         </w:rPr>
-        <w:t>subsection~TODO</w:t>
+        <w:t>subsec:</w:t>
+      </w:r>
+      <w:r>
+        <w:rPr>
+          <w:lang w:val="en-US"/>
+        </w:rPr>
+        <w:t>cost_sensitive_</w:t>
+      </w:r>
+      <w:bookmarkStart w:id="0" w:name="_GoBack"/>
+      <w:bookmarkEnd w:id="0"/>
+      <w:r>
+        <w:rPr>
+          <w:lang w:val="en-US"/>
+        </w:rPr>
+        <w:t>evaluation_methods</w:t>
       </w:r>
       <w:proofErr w:type="spellEnd"/>
+      <w:r>
+        <w:rPr>
+          <w:lang w:val="en-US"/>
+        </w:rPr>
+        <w:t>}</w:t>
+      </w:r>
       <w:r>
         <w:rPr>
           <w:lang w:val="en-US"/>
@@ -1318,13 +1314,7 @@
         <w:rPr>
           <w:lang w:val="en-US"/>
         </w:rPr>
-        <w:t xml:space="preserve">    </w:t>
-      </w:r>
-      <w:r>
-        <w:rPr>
-          <w:lang w:val="en-US"/>
-        </w:rPr>
-        <w:t>Numeric Annotation Glyphs (NAGs) are used to annotate chess games with assessments of moves or positions in a standard way. They are standard annotation symbols in PGN files, but can as well be used in other chess formats. A NAG is composed of a “</w:t>
+        <w:t xml:space="preserve">    Numeric Annotation Glyphs (NAGs) are used to annotate chess games with assessments of moves or positions in a standard way. They are standard annotation symbols in PGN files, but can as well be used in other chess formats. A NAG is composed of a “</w:t>
       </w:r>
       <w:r>
         <w:rPr>
@@ -1336,19 +1326,7 @@
         <w:rPr>
           <w:lang w:val="en-US"/>
         </w:rPr>
-        <w:t xml:space="preserve">$” followed by one or more digits. There are 140 </w:t>
-      </w:r>
-      <w:r>
-        <w:rPr>
-          <w:lang w:val="en-US"/>
-        </w:rPr>
-        <w:t xml:space="preserve">standard </w:t>
-      </w:r>
-      <w:r>
-        <w:rPr>
-          <w:lang w:val="en-US"/>
-        </w:rPr>
-        <w:t>NAGs in total:</w:t>
+        <w:t>$” followed by one or more digits. There are 140 standard NAGs in total:</w:t>
       </w:r>
     </w:p>
     <w:p>
@@ -1599,6 +1577,12 @@
         <w:rPr>
           <w:lang w:val="en-US"/>
         </w:rPr>
+        <w:t xml:space="preserve">    </w:t>
+      </w:r>
+      <w:r>
+        <w:rPr>
+          <w:lang w:val="en-US"/>
+        </w:rPr>
         <w:t xml:space="preserve">As shown in </w:t>
       </w:r>
       <w:r>
@@ -1704,121 +1688,13 @@
         <w:rPr>
           <w:lang w:val="en-US"/>
         </w:rPr>
-        <w:t xml:space="preserve">are often assigned to the NAG that precedes this comment. If no NAG is given - which is the case for more than half of all comments (see </w:t>
-      </w:r>
-      <w:proofErr w:type="spellStart"/>
-      <w:r>
-        <w:rPr>
-          <w:lang w:val="en-US"/>
-        </w:rPr>
-        <w:t>table~TODO</w:t>
-      </w:r>
-      <w:proofErr w:type="spellEnd"/>
-      <w:r>
-        <w:rPr>
-          <w:lang w:val="en-US"/>
-        </w:rPr>
-        <w:t xml:space="preserve">) - we could assign the correct NAG automatically if we would have a reliable learned model. Thus, we </w:t>
-      </w:r>
-      <w:r>
-        <w:rPr>
-          <w:lang w:val="en-US"/>
-        </w:rPr>
-        <w:t>will collect the data of already correctly mapped comments and NAGs and recognize contained patterns therein. Concretely, the following problems will be discussed:</w:t>
-      </w:r>
-    </w:p>
-    <w:p>
-      <w:pPr>
-        <w:rPr>
-          <w:lang w:val="en-US"/>
-        </w:rPr>
-      </w:pPr>
-      <w:r>
-        <w:rPr>
-          <w:lang w:val="en-US"/>
-        </w:rPr>
-        <w:t xml:space="preserve">    \begin{itemize}</w:t>
-      </w:r>
-    </w:p>
-    <w:p>
-      <w:pPr>
-        <w:rPr>
-          <w:lang w:val="en-US"/>
-        </w:rPr>
-      </w:pPr>
-      <w:r>
-        <w:rPr>
-          <w:lang w:val="en-US"/>
-        </w:rPr>
-        <w:t xml:space="preserve">      \item Classification </w:t>
-      </w:r>
-      <w:r>
-        <w:rPr>
-          <w:lang w:val="en-US"/>
-        </w:rPr>
-        <w:t>into</w:t>
-      </w:r>
-      <w:r>
-        <w:rPr>
-          <w:lang w:val="en-US"/>
-        </w:rPr>
-        <w:t xml:space="preserve"> move</w:t>
-      </w:r>
-      <w:r>
-        <w:rPr>
-          <w:lang w:val="en-US"/>
-        </w:rPr>
-        <w:t xml:space="preserve"> and position</w:t>
-      </w:r>
-      <w:r>
-        <w:rPr>
-          <w:lang w:val="en-US"/>
-        </w:rPr>
-        <w:t xml:space="preserve"> annotations</w:t>
-      </w:r>
-    </w:p>
-    <w:p>
-      <w:pPr>
-        <w:rPr>
-          <w:lang w:val="en-US"/>
-        </w:rPr>
-      </w:pPr>
-    </w:p>
-    <w:p>
-      <w:pPr>
-        <w:rPr>
-          <w:lang w:val="en-US"/>
-        </w:rPr>
-      </w:pPr>
-      <w:r>
-        <w:rPr>
-          <w:lang w:val="en-US"/>
-        </w:rPr>
-        <w:t xml:space="preserve">      </w:t>
-      </w:r>
-      <w:r>
-        <w:rPr>
-          <w:lang w:val="en-US"/>
-        </w:rPr>
-        <w:t>As already seen in table~</w:t>
-      </w:r>
-      <w:r>
-        <w:rPr>
-          <w:lang w:val="en-US"/>
-        </w:rPr>
-        <w:t>\</w:t>
-      </w:r>
-      <w:r>
-        <w:rPr>
-          <w:lang w:val="en-US"/>
-        </w:rPr>
-        <w:t>ref</w:t>
-      </w:r>
-      <w:r>
-        <w:rPr>
-          <w:lang w:val="en-US"/>
-        </w:rPr>
-        <w:t>{</w:t>
+        <w:t>are often assigned to the NAG that precedes this comment. If no NAG is given - which is the case for more than half of all comments (see table~</w:t>
+      </w:r>
+      <w:r>
+        <w:rPr>
+          <w:lang w:val="en-US"/>
+        </w:rPr>
+        <w:t>\ref{</w:t>
       </w:r>
       <w:proofErr w:type="spellStart"/>
       <w:proofErr w:type="gramStart"/>
@@ -1826,6 +1702,110 @@
         <w:rPr>
           <w:lang w:val="en-US"/>
         </w:rPr>
+        <w:t>tab:flie</w:t>
+      </w:r>
+      <w:proofErr w:type="gramEnd"/>
+      <w:r>
+        <w:rPr>
+          <w:lang w:val="en-US"/>
+        </w:rPr>
+        <w:t>_statistics</w:t>
+      </w:r>
+      <w:proofErr w:type="spellEnd"/>
+      <w:r>
+        <w:rPr>
+          <w:lang w:val="en-US"/>
+        </w:rPr>
+        <w:t>}</w:t>
+      </w:r>
+      <w:r>
+        <w:rPr>
+          <w:lang w:val="en-US"/>
+        </w:rPr>
+        <w:t xml:space="preserve">) - we could assign the correct NAG automatically if we would have a reliable learned model. Thus, we </w:t>
+      </w:r>
+      <w:r>
+        <w:rPr>
+          <w:lang w:val="en-US"/>
+        </w:rPr>
+        <w:t>will collect the data of already correctly mapped comments and NAGs and recognize contained patterns therein. Concretely, the following problems will be discussed:</w:t>
+      </w:r>
+    </w:p>
+    <w:p>
+      <w:pPr>
+        <w:rPr>
+          <w:lang w:val="en-US"/>
+        </w:rPr>
+      </w:pPr>
+      <w:r>
+        <w:rPr>
+          <w:lang w:val="en-US"/>
+        </w:rPr>
+        <w:t xml:space="preserve">    \begin{itemize}</w:t>
+      </w:r>
+    </w:p>
+    <w:p>
+      <w:pPr>
+        <w:rPr>
+          <w:lang w:val="en-US"/>
+        </w:rPr>
+      </w:pPr>
+      <w:r>
+        <w:rPr>
+          <w:lang w:val="en-US"/>
+        </w:rPr>
+        <w:t xml:space="preserve">      \item Classification into move and position annotations</w:t>
+      </w:r>
+    </w:p>
+    <w:p>
+      <w:pPr>
+        <w:rPr>
+          <w:lang w:val="en-US"/>
+        </w:rPr>
+      </w:pPr>
+    </w:p>
+    <w:p>
+      <w:pPr>
+        <w:rPr>
+          <w:lang w:val="en-US"/>
+        </w:rPr>
+      </w:pPr>
+      <w:r>
+        <w:rPr>
+          <w:lang w:val="en-US"/>
+        </w:rPr>
+        <w:t xml:space="preserve">      </w:t>
+      </w:r>
+      <w:r>
+        <w:rPr>
+          <w:lang w:val="en-US"/>
+        </w:rPr>
+        <w:t>As already seen in table~</w:t>
+      </w:r>
+      <w:r>
+        <w:rPr>
+          <w:lang w:val="en-US"/>
+        </w:rPr>
+        <w:t>\</w:t>
+      </w:r>
+      <w:r>
+        <w:rPr>
+          <w:lang w:val="en-US"/>
+        </w:rPr>
+        <w:t>ref</w:t>
+      </w:r>
+      <w:r>
+        <w:rPr>
+          <w:lang w:val="en-US"/>
+        </w:rPr>
+        <w:t>{</w:t>
+      </w:r>
+      <w:proofErr w:type="spellStart"/>
+      <w:proofErr w:type="gramStart"/>
+      <w:r>
+        <w:rPr>
+          <w:lang w:val="en-US"/>
+        </w:rPr>
         <w:t>tab:meaning</w:t>
       </w:r>
       <w:proofErr w:type="gramEnd"/>
@@ -2153,63 +2133,718 @@
         <w:rPr>
           <w:lang w:val="en-US"/>
         </w:rPr>
+        <w:t>:=\{</w:t>
+      </w:r>
+      <w:r>
+        <w:rPr>
+          <w:lang w:val="en-US"/>
+        </w:rPr>
+        <w:t>1</w:t>
+      </w:r>
+      <w:r>
+        <w:rPr>
+          <w:lang w:val="en-US"/>
+        </w:rPr>
+        <w:t>,</w:t>
+      </w:r>
+      <w:r>
+        <w:rPr>
+          <w:lang w:val="en-US"/>
+        </w:rPr>
+        <w:t>2</w:t>
+      </w:r>
+      <w:r>
+        <w:rPr>
+          <w:lang w:val="en-US"/>
+        </w:rPr>
+        <w:t>\}$</w:t>
+      </w:r>
+    </w:p>
+    <w:p>
+      <w:pPr>
+        <w:rPr>
+          <w:lang w:val="en-US"/>
+        </w:rPr>
+      </w:pPr>
+      <w:r>
+        <w:rPr>
+          <w:lang w:val="en-US"/>
+        </w:rPr>
+        <w:t xml:space="preserve">      \end{</w:t>
+      </w:r>
+      <w:r>
+        <w:rPr>
+          <w:lang w:val="en-US"/>
+        </w:rPr>
+        <w:t>quotation</w:t>
+      </w:r>
+      <w:r>
+        <w:rPr>
+          <w:lang w:val="en-US"/>
+        </w:rPr>
+        <w:t>}</w:t>
+      </w:r>
+    </w:p>
+    <w:p>
+      <w:pPr>
+        <w:rPr>
+          <w:lang w:val="en-US"/>
+        </w:rPr>
+      </w:pPr>
+      <w:r>
+        <w:rPr>
+          <w:lang w:val="en-US"/>
+        </w:rPr>
+        <w:t xml:space="preserve">      </w:t>
+      </w:r>
+      <w:r>
+        <w:rPr>
+          <w:lang w:val="en-US"/>
+        </w:rPr>
+        <w:t>T</w:t>
+      </w:r>
+      <w:r>
+        <w:rPr>
+          <w:lang w:val="en-US"/>
+        </w:rPr>
+        <w:t xml:space="preserve">he output </w:t>
+      </w:r>
+      <w:r>
+        <w:rPr>
+          <w:lang w:val="en-US"/>
+        </w:rPr>
+        <w:t>class</w:t>
+      </w:r>
+      <w:r>
+        <w:rPr>
+          <w:lang w:val="en-US"/>
+        </w:rPr>
+        <w:t xml:space="preserve"> $1$ </w:t>
+      </w:r>
+      <w:r>
+        <w:rPr>
+          <w:lang w:val="en-US"/>
+        </w:rPr>
+        <w:t xml:space="preserve">is used </w:t>
+      </w:r>
+      <w:r>
+        <w:rPr>
+          <w:lang w:val="en-US"/>
+        </w:rPr>
+        <w:t xml:space="preserve">for move </w:t>
+      </w:r>
+      <w:r>
+        <w:rPr>
+          <w:lang w:val="en-US"/>
+        </w:rPr>
+        <w:t xml:space="preserve">annotations </w:t>
+      </w:r>
+      <w:r>
+        <w:rPr>
+          <w:lang w:val="en-US"/>
+        </w:rPr>
+        <w:t xml:space="preserve">and the </w:t>
+      </w:r>
+      <w:r>
+        <w:rPr>
+          <w:lang w:val="en-US"/>
+        </w:rPr>
+        <w:t>class</w:t>
+      </w:r>
+      <w:r>
+        <w:rPr>
+          <w:lang w:val="en-US"/>
+        </w:rPr>
+        <w:t xml:space="preserve"> $2$ for position annotations</w:t>
+      </w:r>
+      <w:r>
+        <w:rPr>
+          <w:lang w:val="en-US"/>
+        </w:rPr>
+        <w:t xml:space="preserve">. </w:t>
+      </w:r>
+    </w:p>
+    <w:p>
+      <w:pPr>
+        <w:rPr>
+          <w:lang w:val="en-US"/>
+        </w:rPr>
+      </w:pPr>
+      <w:r>
+        <w:rPr>
+          <w:lang w:val="en-US"/>
+        </w:rPr>
+        <w:t xml:space="preserve">      \item Classification of move annotations</w:t>
+      </w:r>
+    </w:p>
+    <w:p>
+      <w:pPr>
+        <w:rPr>
+          <w:lang w:val="en-US"/>
+        </w:rPr>
+      </w:pPr>
+    </w:p>
+    <w:p>
+      <w:pPr>
+        <w:rPr>
+          <w:lang w:val="en-US"/>
+        </w:rPr>
+      </w:pPr>
+      <w:r>
+        <w:rPr>
+          <w:lang w:val="en-US"/>
+        </w:rPr>
+        <w:t xml:space="preserve">      Among the move</w:t>
+      </w:r>
+      <w:r>
+        <w:rPr>
+          <w:lang w:val="en-US"/>
+        </w:rPr>
+        <w:t>-annotating</w:t>
+      </w:r>
+      <w:r>
+        <w:rPr>
+          <w:lang w:val="en-US"/>
+        </w:rPr>
+        <w:t xml:space="preserve"> NAGs there are basically two groups of annotations; positive and negative ones</w:t>
+      </w:r>
+      <w:r>
+        <w:rPr>
+          <w:lang w:val="en-US"/>
+        </w:rPr>
+        <w:t xml:space="preserve">. It should be noted that positivity and negativity does not refer generally to white or black, but </w:t>
+      </w:r>
+      <w:r>
+        <w:rPr>
+          <w:lang w:val="en-US"/>
+        </w:rPr>
+        <w:t>from the viewpoint of the player with the move directly before the NAG. We can formulate the classification problem on the same input space in two degrees of difficulty:</w:t>
+      </w:r>
+    </w:p>
+    <w:p>
+      <w:pPr>
+        <w:rPr>
+          <w:lang w:val="en-US"/>
+        </w:rPr>
+      </w:pPr>
+      <w:r>
+        <w:rPr>
+          <w:lang w:val="en-US"/>
+        </w:rPr>
+        <w:t xml:space="preserve">      \begin{quotation}</w:t>
+      </w:r>
+    </w:p>
+    <w:p>
+      <w:pPr>
+        <w:rPr>
+          <w:lang w:val="en-US"/>
+        </w:rPr>
+      </w:pPr>
+      <w:r>
+        <w:rPr>
+          <w:lang w:val="en-US"/>
+        </w:rPr>
+        <w:t xml:space="preserve">        </w:t>
+      </w:r>
+      <w:r>
+        <w:rPr>
+          <w:lang w:val="en-US"/>
+        </w:rPr>
+        <w:t>$\</w:t>
+      </w:r>
+      <w:proofErr w:type="spellStart"/>
+      <w:r>
+        <w:rPr>
+          <w:lang w:val="en-US"/>
+        </w:rPr>
+        <w:t>mathbb</w:t>
+      </w:r>
+      <w:proofErr w:type="spellEnd"/>
+      <w:r>
+        <w:rPr>
+          <w:lang w:val="en-US"/>
+        </w:rPr>
+        <w:t>{</w:t>
+      </w:r>
+      <w:r>
+        <w:rPr>
+          <w:lang w:val="en-US"/>
+        </w:rPr>
+        <w:t>X</w:t>
+      </w:r>
+      <w:proofErr w:type="gramStart"/>
+      <w:r>
+        <w:rPr>
+          <w:lang w:val="en-US"/>
+        </w:rPr>
+        <w:t>}</w:t>
+      </w:r>
+      <w:r>
+        <w:rPr>
+          <w:lang w:val="en-US"/>
+        </w:rPr>
         <w:t>:=</w:t>
       </w:r>
-      <w:r>
-        <w:rPr>
-          <w:lang w:val="en-US"/>
-        </w:rPr>
-        <w:t>\{</w:t>
-      </w:r>
-      <w:r>
-        <w:rPr>
-          <w:lang w:val="en-US"/>
-        </w:rPr>
+      <w:proofErr w:type="gramEnd"/>
+      <w:r>
+        <w:rPr>
+          <w:lang w:val="en-US"/>
+        </w:rPr>
+        <w:t>$ set of move comments without annotation \quad $</w:t>
+      </w:r>
+      <w:r>
+        <w:rPr>
+          <w:lang w:val="en-US"/>
+        </w:rPr>
+        <w:t>\</w:t>
+      </w:r>
+      <w:proofErr w:type="spellStart"/>
+      <w:r>
+        <w:rPr>
+          <w:lang w:val="en-US"/>
+        </w:rPr>
+        <w:t>mathbb</w:t>
+      </w:r>
+      <w:proofErr w:type="spellEnd"/>
+      <w:r>
+        <w:rPr>
+          <w:lang w:val="en-US"/>
+        </w:rPr>
+        <w:t>{</w:t>
+      </w:r>
+      <w:r>
+        <w:rPr>
+          <w:lang w:val="en-US"/>
+        </w:rPr>
+        <w:t>C</w:t>
+      </w:r>
+      <w:r>
+        <w:rPr>
+          <w:lang w:val="en-US"/>
+        </w:rPr>
+        <w:t>}</w:t>
+      </w:r>
+      <w:r>
+        <w:rPr>
+          <w:lang w:val="en-US"/>
+        </w:rPr>
+        <w:t>_{1}:=\{1,2</w:t>
+      </w:r>
+      <w:r>
+        <w:rPr>
+          <w:lang w:val="en-US"/>
+        </w:rPr>
+        <w:t xml:space="preserve">\} \quad </w:t>
+      </w:r>
+      <w:r>
+        <w:rPr>
+          <w:lang w:val="en-US"/>
+        </w:rPr>
+        <w:t>\</w:t>
+      </w:r>
+      <w:proofErr w:type="spellStart"/>
+      <w:r>
+        <w:rPr>
+          <w:lang w:val="en-US"/>
+        </w:rPr>
+        <w:t>mathbb</w:t>
+      </w:r>
+      <w:proofErr w:type="spellEnd"/>
+      <w:r>
+        <w:rPr>
+          <w:lang w:val="en-US"/>
+        </w:rPr>
+        <w:t>{</w:t>
+      </w:r>
+      <w:r>
+        <w:rPr>
+          <w:lang w:val="en-US"/>
+        </w:rPr>
+        <w:t>C</w:t>
+      </w:r>
+      <w:r>
+        <w:rPr>
+          <w:lang w:val="en-US"/>
+        </w:rPr>
+        <w:t>}</w:t>
+      </w:r>
+      <w:r>
+        <w:rPr>
+          <w:lang w:val="en-US"/>
+        </w:rPr>
+        <w:t>_{2</w:t>
+      </w:r>
+      <w:r>
+        <w:rPr>
+          <w:lang w:val="en-US"/>
+        </w:rPr>
+        <w:t>}</w:t>
+      </w:r>
+      <w:r>
+        <w:rPr>
+          <w:lang w:val="en-US"/>
+        </w:rPr>
+        <w:t>:=\{1,2,3,4,5,6\}$</w:t>
+      </w:r>
+    </w:p>
+    <w:p>
+      <w:pPr>
+        <w:rPr>
+          <w:lang w:val="en-US"/>
+        </w:rPr>
+      </w:pPr>
+      <w:r>
+        <w:rPr>
+          <w:lang w:val="en-US"/>
+        </w:rPr>
+        <w:t xml:space="preserve">      \end{quotation}</w:t>
+      </w:r>
+    </w:p>
+    <w:p>
+      <w:pPr>
+        <w:rPr>
+          <w:lang w:val="en-US"/>
+        </w:rPr>
+      </w:pPr>
+      <w:r>
+        <w:rPr>
+          <w:lang w:val="en-US"/>
+        </w:rPr>
+        <w:t xml:space="preserve">      </w:t>
+      </w:r>
+      <w:r>
+        <w:rPr>
+          <w:lang w:val="en-US"/>
+        </w:rPr>
+        <w:t>In the first output set, the</w:t>
+      </w:r>
+      <w:r>
+        <w:rPr>
+          <w:lang w:val="en-US"/>
+        </w:rPr>
+        <w:t xml:space="preserve"> </w:t>
+      </w:r>
+      <w:r>
+        <w:rPr>
+          <w:lang w:val="en-US"/>
+        </w:rPr>
+        <w:t>class</w:t>
+      </w:r>
+      <w:r>
+        <w:rPr>
+          <w:lang w:val="en-US"/>
+        </w:rPr>
+        <w:t xml:space="preserve"> $1$ is </w:t>
+      </w:r>
+      <w:r>
+        <w:rPr>
+          <w:lang w:val="en-US"/>
+        </w:rPr>
+        <w:t>assigned to all positive</w:t>
+      </w:r>
+      <w:r>
+        <w:rPr>
+          <w:lang w:val="en-US"/>
+        </w:rPr>
+        <w:t xml:space="preserve"> move annotations</w:t>
+      </w:r>
+      <w:r>
+        <w:rPr>
+          <w:lang w:val="en-US"/>
+        </w:rPr>
+        <w:t xml:space="preserve"> (i.e. \$1, \$3, \$5)</w:t>
+      </w:r>
+      <w:r>
+        <w:rPr>
+          <w:lang w:val="en-US"/>
+        </w:rPr>
+        <w:t xml:space="preserve"> and the </w:t>
+      </w:r>
+      <w:r>
+        <w:rPr>
+          <w:lang w:val="en-US"/>
+        </w:rPr>
+        <w:t>class</w:t>
+      </w:r>
+      <w:r>
+        <w:rPr>
+          <w:lang w:val="en-US"/>
+        </w:rPr>
+        <w:t xml:space="preserve"> $2$ </w:t>
+      </w:r>
+      <w:r>
+        <w:rPr>
+          <w:lang w:val="en-US"/>
+        </w:rPr>
+        <w:t>to the negative ones (i.e. \$2, \$4, \$6)</w:t>
+      </w:r>
+      <w:r>
+        <w:rPr>
+          <w:lang w:val="en-US"/>
+        </w:rPr>
+        <w:t xml:space="preserve">. </w:t>
+      </w:r>
+      <w:r>
+        <w:rPr>
+          <w:lang w:val="en-US"/>
+        </w:rPr>
+        <w:t>In the second output set, each of the six NAGs gets an own class</w:t>
+      </w:r>
+      <w:r>
+        <w:rPr>
+          <w:lang w:val="en-US"/>
+        </w:rPr>
+        <w:t xml:space="preserve"> ranked by their “positiveness”. This converts the binary classification problem to an ordinal classification problem with the following mapping of NAGs to classes (1 = most positive, 6 = most negative):</w:t>
+      </w:r>
+    </w:p>
+    <w:p>
+      <w:pPr>
+        <w:rPr>
+          <w:lang w:val="en-US"/>
+        </w:rPr>
+      </w:pPr>
+      <w:r>
+        <w:rPr>
+          <w:lang w:val="en-US"/>
+        </w:rPr>
+        <w:t xml:space="preserve">      \begin{quotation}</w:t>
+      </w:r>
+    </w:p>
+    <w:p>
+      <w:r>
+        <w:t xml:space="preserve">        $1: \$3</w:t>
+      </w:r>
+      <w:r>
+        <w:t>$</w:t>
+      </w:r>
+      <w:r>
+        <w:t xml:space="preserve"> \</w:t>
+      </w:r>
+      <w:proofErr w:type="spellStart"/>
+      <w:r>
+        <w:t>quad</w:t>
+      </w:r>
+      <w:proofErr w:type="spellEnd"/>
+      <w:r>
+        <w:t xml:space="preserve"> $</w:t>
+      </w:r>
+      <w:r>
+        <w:t>2</w:t>
+      </w:r>
+      <w:r>
+        <w:t>: \$</w:t>
+      </w:r>
+      <w:r>
         <w:t>1</w:t>
       </w:r>
       <w:r>
-        <w:rPr>
-          <w:lang w:val="en-US"/>
-        </w:rPr>
-        <w:t>,</w:t>
-      </w:r>
-      <w:r>
-        <w:rPr>
-          <w:lang w:val="en-US"/>
-        </w:rPr>
+        <w:t>$</w:t>
+      </w:r>
+      <w:r>
+        <w:t xml:space="preserve"> \</w:t>
+      </w:r>
+      <w:proofErr w:type="spellStart"/>
+      <w:r>
+        <w:t>quad</w:t>
+      </w:r>
+      <w:proofErr w:type="spellEnd"/>
+      <w:r>
+        <w:t xml:space="preserve"> $</w:t>
+      </w:r>
+      <w:r>
+        <w:t>3</w:t>
+      </w:r>
+      <w:r>
+        <w:t>: \$</w:t>
+      </w:r>
+      <w:r>
+        <w:t>5</w:t>
+      </w:r>
+      <w:r>
+        <w:t>$</w:t>
+      </w:r>
+      <w:r>
+        <w:t xml:space="preserve"> \</w:t>
+      </w:r>
+      <w:proofErr w:type="spellStart"/>
+      <w:r>
+        <w:t>quad</w:t>
+      </w:r>
+      <w:proofErr w:type="spellEnd"/>
+      <w:r>
+        <w:t xml:space="preserve"> $</w:t>
+      </w:r>
+      <w:r>
+        <w:t>4</w:t>
+      </w:r>
+      <w:r>
+        <w:t>: \$</w:t>
+      </w:r>
+      <w:r>
+        <w:t>6</w:t>
+      </w:r>
+      <w:r>
+        <w:t>$</w:t>
+      </w:r>
+      <w:r>
+        <w:t xml:space="preserve"> \</w:t>
+      </w:r>
+      <w:proofErr w:type="spellStart"/>
+      <w:r>
+        <w:t>quad</w:t>
+      </w:r>
+      <w:proofErr w:type="spellEnd"/>
+      <w:r>
+        <w:t xml:space="preserve"> </w:t>
+      </w:r>
+      <w:r>
+        <w:t>$</w:t>
+      </w:r>
+      <w:r>
+        <w:t>5</w:t>
+      </w:r>
+      <w:r>
+        <w:t>: \$</w:t>
+      </w:r>
+      <w:r>
         <w:t>2</w:t>
       </w:r>
       <w:r>
-        <w:rPr>
-          <w:lang w:val="en-US"/>
-        </w:rPr>
-        <w:t>\}</w:t>
-      </w:r>
-      <w:r>
-        <w:rPr>
-          <w:lang w:val="en-US"/>
-        </w:rPr>
         <w:t>$</w:t>
       </w:r>
-    </w:p>
-    <w:p>
-      <w:pPr>
-        <w:rPr>
-          <w:lang w:val="en-US"/>
-        </w:rPr>
-      </w:pPr>
-      <w:r>
-        <w:rPr>
-          <w:lang w:val="en-US"/>
-        </w:rPr>
-        <w:t xml:space="preserve">      \en</w:t>
-      </w:r>
-      <w:r>
-        <w:rPr>
-          <w:lang w:val="en-US"/>
-        </w:rPr>
-        <w:t>d</w:t>
-      </w:r>
+      <w:r>
+        <w:t xml:space="preserve"> \</w:t>
+      </w:r>
+      <w:proofErr w:type="spellStart"/>
+      <w:r>
+        <w:t>quad</w:t>
+      </w:r>
+      <w:proofErr w:type="spellEnd"/>
+      <w:r>
+        <w:t xml:space="preserve"> </w:t>
+      </w:r>
+      <w:r>
+        <w:t>$</w:t>
+      </w:r>
+      <w:r>
+        <w:t>6</w:t>
+      </w:r>
+      <w:r>
+        <w:t>: \$</w:t>
+      </w:r>
+      <w:r>
+        <w:t>4</w:t>
+      </w:r>
+      <w:r>
+        <w:t>$</w:t>
+      </w:r>
+    </w:p>
+    <w:p>
+      <w:r>
+        <w:t xml:space="preserve">      \end{</w:t>
+      </w:r>
+      <w:proofErr w:type="spellStart"/>
+      <w:r>
+        <w:t>quotation</w:t>
+      </w:r>
+      <w:proofErr w:type="spellEnd"/>
+      <w:r>
+        <w:t>}</w:t>
+      </w:r>
+    </w:p>
+    <w:p>
+      <w:pPr>
+        <w:rPr>
+          <w:lang w:val="en-US"/>
+        </w:rPr>
+      </w:pPr>
+      <w:r>
+        <w:t xml:space="preserve">      </w:t>
+      </w:r>
+      <w:r>
+        <w:rPr>
+          <w:lang w:val="en-US"/>
+        </w:rPr>
+        <w:t xml:space="preserve">\item Classification of </w:t>
+      </w:r>
+      <w:r>
+        <w:rPr>
+          <w:lang w:val="en-US"/>
+        </w:rPr>
+        <w:t>position</w:t>
+      </w:r>
+      <w:r>
+        <w:rPr>
+          <w:lang w:val="en-US"/>
+        </w:rPr>
+        <w:t xml:space="preserve"> annotations</w:t>
+      </w:r>
+    </w:p>
+    <w:p>
+      <w:pPr>
+        <w:rPr>
+          <w:lang w:val="en-US"/>
+        </w:rPr>
+      </w:pPr>
+    </w:p>
+    <w:p>
+      <w:pPr>
+        <w:rPr>
+          <w:lang w:val="en-US"/>
+        </w:rPr>
+      </w:pPr>
+      <w:r>
+        <w:rPr>
+          <w:lang w:val="en-US"/>
+        </w:rPr>
+        <w:t xml:space="preserve">      </w:t>
+      </w:r>
+      <w:r>
+        <w:rPr>
+          <w:lang w:val="en-US"/>
+        </w:rPr>
+        <w:t>With the position-annotated NAGs we have a similar situation, but with the decisive difference that a neutral class also exists. So even the simpler classification problem already contains three classes:</w:t>
+      </w:r>
+    </w:p>
+    <w:p>
+      <w:pPr>
+        <w:rPr>
+          <w:lang w:val="en-US"/>
+        </w:rPr>
+      </w:pPr>
+      <w:r>
+        <w:rPr>
+          <w:lang w:val="en-US"/>
+        </w:rPr>
+        <w:t xml:space="preserve">      \begin{quotation}</w:t>
+      </w:r>
+    </w:p>
+    <w:p>
+      <w:pPr>
+        <w:rPr>
+          <w:lang w:val="en-US"/>
+        </w:rPr>
+      </w:pPr>
+      <w:r>
+        <w:rPr>
+          <w:lang w:val="en-US"/>
+        </w:rPr>
+        <w:t xml:space="preserve">        </w:t>
+      </w:r>
+      <w:r>
+        <w:rPr>
+          <w:lang w:val="en-US"/>
+        </w:rPr>
+        <w:t>$\</w:t>
+      </w:r>
+      <w:proofErr w:type="spellStart"/>
+      <w:r>
+        <w:rPr>
+          <w:lang w:val="en-US"/>
+        </w:rPr>
+        <w:t>mathbb</w:t>
+      </w:r>
+      <w:proofErr w:type="spellEnd"/>
       <w:r>
         <w:rPr>
           <w:lang w:val="en-US"/>
@@ -2220,14 +2855,147 @@
         <w:rPr>
           <w:lang w:val="en-US"/>
         </w:rPr>
-        <w:t>quotation</w:t>
-      </w:r>
+        <w:t>X</w:t>
+      </w:r>
+      <w:proofErr w:type="gramStart"/>
       <w:r>
         <w:rPr>
           <w:lang w:val="en-US"/>
         </w:rPr>
         <w:t>}</w:t>
       </w:r>
+      <w:r>
+        <w:rPr>
+          <w:lang w:val="en-US"/>
+        </w:rPr>
+        <w:t>:=</w:t>
+      </w:r>
+      <w:proofErr w:type="gramEnd"/>
+      <w:r>
+        <w:rPr>
+          <w:lang w:val="en-US"/>
+        </w:rPr>
+        <w:t>$ set of position comments without annotation \quad $</w:t>
+      </w:r>
+      <w:r>
+        <w:rPr>
+          <w:lang w:val="en-US"/>
+        </w:rPr>
+        <w:t>\</w:t>
+      </w:r>
+      <w:proofErr w:type="spellStart"/>
+      <w:r>
+        <w:rPr>
+          <w:lang w:val="en-US"/>
+        </w:rPr>
+        <w:t>mathbb</w:t>
+      </w:r>
+      <w:proofErr w:type="spellEnd"/>
+      <w:r>
+        <w:rPr>
+          <w:lang w:val="en-US"/>
+        </w:rPr>
+        <w:t>{</w:t>
+      </w:r>
+      <w:r>
+        <w:rPr>
+          <w:lang w:val="en-US"/>
+        </w:rPr>
+        <w:t>C</w:t>
+      </w:r>
+      <w:r>
+        <w:rPr>
+          <w:lang w:val="en-US"/>
+        </w:rPr>
+        <w:t>}</w:t>
+      </w:r>
+      <w:r>
+        <w:rPr>
+          <w:lang w:val="en-US"/>
+        </w:rPr>
+        <w:t>_{1</w:t>
+      </w:r>
+      <w:r>
+        <w:rPr>
+          <w:lang w:val="en-US"/>
+        </w:rPr>
+        <w:t>}</w:t>
+      </w:r>
+      <w:r>
+        <w:rPr>
+          <w:lang w:val="en-US"/>
+        </w:rPr>
+        <w:t>:=\{1,2,3\}</w:t>
+      </w:r>
+      <w:r>
+        <w:rPr>
+          <w:lang w:val="en-US"/>
+        </w:rPr>
+        <w:t xml:space="preserve"> \quad </w:t>
+      </w:r>
+      <w:r>
+        <w:rPr>
+          <w:lang w:val="en-US"/>
+        </w:rPr>
+        <w:t>\</w:t>
+      </w:r>
+      <w:proofErr w:type="spellStart"/>
+      <w:r>
+        <w:rPr>
+          <w:lang w:val="en-US"/>
+        </w:rPr>
+        <w:t>mathbb</w:t>
+      </w:r>
+      <w:proofErr w:type="spellEnd"/>
+      <w:r>
+        <w:rPr>
+          <w:lang w:val="en-US"/>
+        </w:rPr>
+        <w:t>{</w:t>
+      </w:r>
+      <w:r>
+        <w:rPr>
+          <w:lang w:val="en-US"/>
+        </w:rPr>
+        <w:t>C</w:t>
+      </w:r>
+      <w:r>
+        <w:rPr>
+          <w:lang w:val="en-US"/>
+        </w:rPr>
+        <w:t>}</w:t>
+      </w:r>
+      <w:r>
+        <w:rPr>
+          <w:lang w:val="en-US"/>
+        </w:rPr>
+        <w:t>_{2</w:t>
+      </w:r>
+      <w:r>
+        <w:rPr>
+          <w:lang w:val="en-US"/>
+        </w:rPr>
+        <w:t>}</w:t>
+      </w:r>
+      <w:r>
+        <w:rPr>
+          <w:lang w:val="en-US"/>
+        </w:rPr>
+        <w:t>:=\{1,2,3,4,5,6,7\}$</w:t>
+      </w:r>
+    </w:p>
+    <w:p>
+      <w:pPr>
+        <w:rPr>
+          <w:lang w:val="en-US"/>
+        </w:rPr>
+      </w:pPr>
+      <w:r>
+        <w:rPr>
+          <w:lang w:val="en-US"/>
+        </w:rPr>
+        <w:t xml:space="preserve">      \end{quotation}</w:t>
+      </w:r>
     </w:p>
     <w:p>
       <w:pPr>
@@ -2245,13 +3013,7 @@
         <w:rPr>
           <w:lang w:val="en-US"/>
         </w:rPr>
-        <w:t>T</w:t>
-      </w:r>
-      <w:r>
-        <w:rPr>
-          <w:lang w:val="en-US"/>
-        </w:rPr>
-        <w:t xml:space="preserve">he output </w:t>
+        <w:t xml:space="preserve">In the first output set, the </w:t>
       </w:r>
       <w:r>
         <w:rPr>
@@ -2263,31 +3025,7 @@
         <w:rPr>
           <w:lang w:val="en-US"/>
         </w:rPr>
-        <w:t xml:space="preserve"> $1$ </w:t>
-      </w:r>
-      <w:r>
-        <w:rPr>
-          <w:lang w:val="en-US"/>
-        </w:rPr>
-        <w:t xml:space="preserve">is used </w:t>
-      </w:r>
-      <w:r>
-        <w:rPr>
-          <w:lang w:val="en-US"/>
-        </w:rPr>
-        <w:t xml:space="preserve">for move </w:t>
-      </w:r>
-      <w:r>
-        <w:rPr>
-          <w:lang w:val="en-US"/>
-        </w:rPr>
-        <w:t xml:space="preserve">annotations </w:t>
-      </w:r>
-      <w:r>
-        <w:rPr>
-          <w:lang w:val="en-US"/>
-        </w:rPr>
-        <w:t xml:space="preserve">and the </w:t>
+        <w:t xml:space="preserve"> $1$ is assigned to all position annotations with an advantage of white (i.e. \$14, \$16, \$18), the </w:t>
       </w:r>
       <w:r>
         <w:rPr>
@@ -2299,304 +3037,7 @@
         <w:rPr>
           <w:lang w:val="en-US"/>
         </w:rPr>
-        <w:t xml:space="preserve"> $2$ for position annotations</w:t>
-      </w:r>
-      <w:r>
-        <w:rPr>
-          <w:lang w:val="en-US"/>
-        </w:rPr>
-        <w:t xml:space="preserve">. </w:t>
-      </w:r>
-    </w:p>
-    <w:p>
-      <w:pPr>
-        <w:rPr>
-          <w:lang w:val="en-US"/>
-        </w:rPr>
-      </w:pPr>
-      <w:r>
-        <w:rPr>
-          <w:lang w:val="en-US"/>
-        </w:rPr>
-        <w:t xml:space="preserve">      \item Classification of move annotations</w:t>
-      </w:r>
-    </w:p>
-    <w:p>
-      <w:pPr>
-        <w:rPr>
-          <w:lang w:val="en-US"/>
-        </w:rPr>
-      </w:pPr>
-    </w:p>
-    <w:p>
-      <w:pPr>
-        <w:rPr>
-          <w:lang w:val="en-US"/>
-        </w:rPr>
-      </w:pPr>
-      <w:r>
-        <w:rPr>
-          <w:lang w:val="en-US"/>
-        </w:rPr>
-        <w:t xml:space="preserve">      </w:t>
-      </w:r>
-      <w:r>
-        <w:rPr>
-          <w:lang w:val="en-US"/>
-        </w:rPr>
-        <w:t>Among the move</w:t>
-      </w:r>
-      <w:r>
-        <w:rPr>
-          <w:lang w:val="en-US"/>
-        </w:rPr>
-        <w:t>-annotating</w:t>
-      </w:r>
-      <w:r>
-        <w:rPr>
-          <w:lang w:val="en-US"/>
-        </w:rPr>
-        <w:t xml:space="preserve"> NAGs there are basically two groups of annotations; positive and negative ones</w:t>
-      </w:r>
-      <w:r>
-        <w:rPr>
-          <w:lang w:val="en-US"/>
-        </w:rPr>
-        <w:t xml:space="preserve">. It should be noted that positivity and negativity does not refer generally to white or black, but </w:t>
-      </w:r>
-      <w:r>
-        <w:rPr>
-          <w:lang w:val="en-US"/>
-        </w:rPr>
-        <w:t>from the viewpoint of the player with the move directly before the NAG. We can formulate the classification problem on the same input space in two degrees of difficulty:</w:t>
-      </w:r>
-    </w:p>
-    <w:p>
-      <w:pPr>
-        <w:rPr>
-          <w:lang w:val="en-US"/>
-        </w:rPr>
-      </w:pPr>
-      <w:r>
-        <w:rPr>
-          <w:lang w:val="en-US"/>
-        </w:rPr>
-        <w:t xml:space="preserve">      \begin{quotation}</w:t>
-      </w:r>
-    </w:p>
-    <w:p>
-      <w:pPr>
-        <w:rPr>
-          <w:lang w:val="en-US"/>
-        </w:rPr>
-      </w:pPr>
-      <w:r>
-        <w:rPr>
-          <w:lang w:val="en-US"/>
-        </w:rPr>
-        <w:t xml:space="preserve">        </w:t>
-      </w:r>
-      <w:r>
-        <w:rPr>
-          <w:lang w:val="en-US"/>
-        </w:rPr>
-        <w:t>$\</w:t>
-      </w:r>
-      <w:proofErr w:type="spellStart"/>
-      <w:r>
-        <w:rPr>
-          <w:lang w:val="en-US"/>
-        </w:rPr>
-        <w:t>mathbb</w:t>
-      </w:r>
-      <w:proofErr w:type="spellEnd"/>
-      <w:r>
-        <w:rPr>
-          <w:lang w:val="en-US"/>
-        </w:rPr>
-        <w:t>{</w:t>
-      </w:r>
-      <w:r>
-        <w:rPr>
-          <w:lang w:val="en-US"/>
-        </w:rPr>
-        <w:t>X</w:t>
-      </w:r>
-      <w:proofErr w:type="gramStart"/>
-      <w:r>
-        <w:rPr>
-          <w:lang w:val="en-US"/>
-        </w:rPr>
-        <w:t>}</w:t>
-      </w:r>
-      <w:r>
-        <w:rPr>
-          <w:lang w:val="en-US"/>
-        </w:rPr>
-        <w:t>:=</w:t>
-      </w:r>
-      <w:proofErr w:type="gramEnd"/>
-      <w:r>
-        <w:rPr>
-          <w:lang w:val="en-US"/>
-        </w:rPr>
-        <w:t xml:space="preserve">$ set of </w:t>
-      </w:r>
-      <w:r>
-        <w:rPr>
-          <w:lang w:val="en-US"/>
-        </w:rPr>
-        <w:t>move</w:t>
-      </w:r>
-      <w:r>
-        <w:rPr>
-          <w:lang w:val="en-US"/>
-        </w:rPr>
-        <w:t xml:space="preserve"> comments without annotation \quad $</w:t>
-      </w:r>
-      <w:r>
-        <w:rPr>
-          <w:lang w:val="en-US"/>
-        </w:rPr>
-        <w:t>\</w:t>
-      </w:r>
-      <w:proofErr w:type="spellStart"/>
-      <w:r>
-        <w:rPr>
-          <w:lang w:val="en-US"/>
-        </w:rPr>
-        <w:t>mathbb</w:t>
-      </w:r>
-      <w:proofErr w:type="spellEnd"/>
-      <w:r>
-        <w:rPr>
-          <w:lang w:val="en-US"/>
-        </w:rPr>
-        <w:t>{</w:t>
-      </w:r>
-      <w:r>
-        <w:rPr>
-          <w:lang w:val="en-US"/>
-        </w:rPr>
-        <w:t>C</w:t>
-      </w:r>
-      <w:r>
-        <w:rPr>
-          <w:lang w:val="en-US"/>
-        </w:rPr>
-        <w:t>}</w:t>
-      </w:r>
-      <w:r>
-        <w:rPr>
-          <w:lang w:val="en-US"/>
-        </w:rPr>
-        <w:t>_{1}</w:t>
-      </w:r>
-      <w:r>
-        <w:rPr>
-          <w:lang w:val="en-US"/>
-        </w:rPr>
-        <w:t>:=\{1,2</w:t>
-      </w:r>
-      <w:r>
-        <w:rPr>
-          <w:lang w:val="en-US"/>
-        </w:rPr>
-        <w:t>\}</w:t>
-      </w:r>
-      <w:r>
-        <w:rPr>
-          <w:lang w:val="en-US"/>
-        </w:rPr>
-        <w:t xml:space="preserve"> \quad </w:t>
-      </w:r>
-      <w:r>
-        <w:rPr>
-          <w:lang w:val="en-US"/>
-        </w:rPr>
-        <w:t>\</w:t>
-      </w:r>
-      <w:proofErr w:type="spellStart"/>
-      <w:r>
-        <w:rPr>
-          <w:lang w:val="en-US"/>
-        </w:rPr>
-        <w:t>mathbb</w:t>
-      </w:r>
-      <w:proofErr w:type="spellEnd"/>
-      <w:r>
-        <w:rPr>
-          <w:lang w:val="en-US"/>
-        </w:rPr>
-        <w:t>{</w:t>
-      </w:r>
-      <w:r>
-        <w:rPr>
-          <w:lang w:val="en-US"/>
-        </w:rPr>
-        <w:t>C</w:t>
-      </w:r>
-      <w:r>
-        <w:rPr>
-          <w:lang w:val="en-US"/>
-        </w:rPr>
-        <w:t>}</w:t>
-      </w:r>
-      <w:r>
-        <w:rPr>
-          <w:lang w:val="en-US"/>
-        </w:rPr>
-        <w:t>_{2</w:t>
-      </w:r>
-      <w:r>
-        <w:rPr>
-          <w:lang w:val="en-US"/>
-        </w:rPr>
-        <w:t>}</w:t>
-      </w:r>
-      <w:r>
-        <w:rPr>
-          <w:lang w:val="en-US"/>
-        </w:rPr>
-        <w:t>:=\{1,2,3,4,5,6\}$</w:t>
-      </w:r>
-    </w:p>
-    <w:p>
-      <w:pPr>
-        <w:rPr>
-          <w:lang w:val="en-US"/>
-        </w:rPr>
-      </w:pPr>
-      <w:r>
-        <w:rPr>
-          <w:lang w:val="en-US"/>
-        </w:rPr>
-        <w:t xml:space="preserve">      \end{quotation}</w:t>
-      </w:r>
-    </w:p>
-    <w:p>
-      <w:pPr>
-        <w:rPr>
-          <w:lang w:val="en-US"/>
-        </w:rPr>
-      </w:pPr>
-      <w:r>
-        <w:rPr>
-          <w:lang w:val="en-US"/>
-        </w:rPr>
-        <w:t xml:space="preserve">      </w:t>
-      </w:r>
-      <w:r>
-        <w:rPr>
-          <w:lang w:val="en-US"/>
-        </w:rPr>
-        <w:t>In the first output set, the</w:t>
-      </w:r>
-      <w:r>
-        <w:rPr>
-          <w:lang w:val="en-US"/>
-        </w:rPr>
-        <w:t xml:space="preserve"> </w:t>
+        <w:t xml:space="preserve"> $2$ to the balanced position annotations (i.e. \$10, \$11, \$12, \$13) and the </w:t>
       </w:r>
       <w:r>
         <w:rPr>
@@ -2608,830 +3049,63 @@
         <w:rPr>
           <w:lang w:val="en-US"/>
         </w:rPr>
-        <w:t xml:space="preserve"> $1$ is </w:t>
-      </w:r>
-      <w:r>
-        <w:rPr>
-          <w:lang w:val="en-US"/>
-        </w:rPr>
-        <w:t>assigned to all positive</w:t>
-      </w:r>
-      <w:r>
-        <w:rPr>
-          <w:lang w:val="en-US"/>
-        </w:rPr>
-        <w:t xml:space="preserve"> move annotations</w:t>
-      </w:r>
-      <w:r>
-        <w:rPr>
-          <w:lang w:val="en-US"/>
-        </w:rPr>
-        <w:t xml:space="preserve"> (i.e. \$1, \$3, \$5)</w:t>
-      </w:r>
-      <w:r>
-        <w:rPr>
-          <w:lang w:val="en-US"/>
-        </w:rPr>
-        <w:t xml:space="preserve"> and the </w:t>
-      </w:r>
-      <w:r>
-        <w:rPr>
-          <w:lang w:val="en-US"/>
-        </w:rPr>
-        <w:t>class</w:t>
-      </w:r>
-      <w:r>
-        <w:rPr>
-          <w:lang w:val="en-US"/>
-        </w:rPr>
-        <w:t xml:space="preserve"> $2$ </w:t>
-      </w:r>
-      <w:r>
-        <w:rPr>
-          <w:lang w:val="en-US"/>
-        </w:rPr>
-        <w:t xml:space="preserve">to the negative ones </w:t>
-      </w:r>
-      <w:r>
-        <w:rPr>
-          <w:lang w:val="en-US"/>
-        </w:rPr>
-        <w:t>(i.e. \$</w:t>
-      </w:r>
-      <w:r>
-        <w:rPr>
-          <w:lang w:val="en-US"/>
-        </w:rPr>
-        <w:t>2</w:t>
-      </w:r>
-      <w:r>
-        <w:rPr>
-          <w:lang w:val="en-US"/>
-        </w:rPr>
-        <w:t>, \$</w:t>
-      </w:r>
-      <w:r>
-        <w:rPr>
-          <w:lang w:val="en-US"/>
-        </w:rPr>
-        <w:t>4</w:t>
-      </w:r>
-      <w:r>
-        <w:rPr>
-          <w:lang w:val="en-US"/>
-        </w:rPr>
-        <w:t>, \$</w:t>
-      </w:r>
-      <w:r>
-        <w:rPr>
-          <w:lang w:val="en-US"/>
-        </w:rPr>
-        <w:t>6</w:t>
-      </w:r>
-      <w:r>
-        <w:rPr>
-          <w:lang w:val="en-US"/>
-        </w:rPr>
-        <w:t>)</w:t>
-      </w:r>
-      <w:r>
-        <w:rPr>
-          <w:lang w:val="en-US"/>
-        </w:rPr>
-        <w:t xml:space="preserve">. </w:t>
-      </w:r>
-      <w:r>
-        <w:rPr>
-          <w:lang w:val="en-US"/>
-        </w:rPr>
-        <w:t>In the second output set, each of the six NAGs gets an own class</w:t>
-      </w:r>
-      <w:r>
-        <w:rPr>
-          <w:lang w:val="en-US"/>
-        </w:rPr>
-        <w:t xml:space="preserve"> ranked by their “positiveness”. This converts the binary classification problem to an ordinal classification problem with the following mapping of NAGs to classes (1 = most positive, 6 = most negative):</w:t>
-      </w:r>
-    </w:p>
-    <w:p>
-      <w:pPr>
-        <w:rPr>
-          <w:lang w:val="en-US"/>
-        </w:rPr>
-      </w:pPr>
-      <w:r>
-        <w:rPr>
-          <w:lang w:val="en-US"/>
-        </w:rPr>
-        <w:t xml:space="preserve">      \begin{quotation}</w:t>
-      </w:r>
-    </w:p>
-    <w:p>
-      <w:r>
-        <w:t xml:space="preserve">        </w:t>
-      </w:r>
-      <w:r>
-        <w:t>$1: \$3</w:t>
-      </w:r>
-      <w:r>
+        <w:t xml:space="preserve"> $3$ to the annotations with an advantage of black (i.e. \$15, \$17, \$19). In the second output set,</w:t>
+      </w:r>
+      <w:r>
+        <w:rPr>
+          <w:lang w:val="en-US"/>
+        </w:rPr>
+        <w:t xml:space="preserve"> c</w:t>
+      </w:r>
+      <w:r>
+        <w:rPr>
+          <w:lang w:val="en-US"/>
+        </w:rPr>
+        <w:t xml:space="preserve">lasses </w:t>
+      </w:r>
+      <w:r>
+        <w:rPr>
+          <w:lang w:val="en-US"/>
+        </w:rPr>
         <w:t>$</w:t>
       </w:r>
       <w:r>
-        <w:t xml:space="preserve"> \</w:t>
-      </w:r>
-      <w:proofErr w:type="spellStart"/>
-      <w:r>
-        <w:t>quad</w:t>
-      </w:r>
-      <w:proofErr w:type="spellEnd"/>
-      <w:r>
-        <w:t xml:space="preserve"> </w:t>
-      </w:r>
-      <w:r>
+        <w:rPr>
+          <w:lang w:val="en-US"/>
+        </w:rPr>
+        <w:t>1</w:t>
+      </w:r>
+      <w:r>
+        <w:rPr>
+          <w:lang w:val="en-US"/>
+        </w:rPr>
         <w:t>$</w:t>
       </w:r>
       <w:r>
-        <w:t>2</w:t>
-      </w:r>
-      <w:r>
-        <w:t>: \$</w:t>
-      </w:r>
-      <w:r>
-        <w:t>1</w:t>
-      </w:r>
-      <w:r>
+        <w:rPr>
+          <w:lang w:val="en-US"/>
+        </w:rPr>
+        <w:t xml:space="preserve"> and </w:t>
+      </w:r>
+      <w:r>
+        <w:rPr>
+          <w:lang w:val="en-US"/>
+        </w:rPr>
         <w:t>$</w:t>
       </w:r>
       <w:r>
-        <w:t xml:space="preserve"> \</w:t>
-      </w:r>
-      <w:proofErr w:type="spellStart"/>
-      <w:r>
-        <w:t>quad</w:t>
-      </w:r>
-      <w:proofErr w:type="spellEnd"/>
-      <w:r>
-        <w:t xml:space="preserve"> </w:t>
-      </w:r>
-      <w:r>
+        <w:rPr>
+          <w:lang w:val="en-US"/>
+        </w:rPr>
+        <w:t>3</w:t>
+      </w:r>
+      <w:r>
+        <w:rPr>
+          <w:lang w:val="en-US"/>
+        </w:rPr>
         <w:t>$</w:t>
       </w:r>
       <w:r>
-        <w:t>3</w:t>
-      </w:r>
-      <w:r>
-        <w:t>: \$</w:t>
-      </w:r>
-      <w:r>
-        <w:t>5</w:t>
-      </w:r>
-      <w:r>
-        <w:t>$</w:t>
-      </w:r>
-      <w:r>
-        <w:t xml:space="preserve"> \</w:t>
-      </w:r>
-      <w:proofErr w:type="spellStart"/>
-      <w:r>
-        <w:t>quad</w:t>
-      </w:r>
-      <w:proofErr w:type="spellEnd"/>
-      <w:r>
-        <w:t xml:space="preserve"> </w:t>
-      </w:r>
-      <w:r>
-        <w:t>$</w:t>
-      </w:r>
-      <w:r>
-        <w:t>4</w:t>
-      </w:r>
-      <w:r>
-        <w:t>: \$</w:t>
-      </w:r>
-      <w:r>
-        <w:t>6</w:t>
-      </w:r>
-      <w:r>
-        <w:t>$</w:t>
-      </w:r>
-      <w:r>
-        <w:t xml:space="preserve"> \</w:t>
-      </w:r>
-      <w:proofErr w:type="spellStart"/>
-      <w:r>
-        <w:t>quad</w:t>
-      </w:r>
-      <w:proofErr w:type="spellEnd"/>
-      <w:r>
-        <w:t xml:space="preserve"> </w:t>
-      </w:r>
-      <w:r>
-        <w:t>$</w:t>
-      </w:r>
-      <w:r>
-        <w:t>5</w:t>
-      </w:r>
-      <w:r>
-        <w:t>: \$</w:t>
-      </w:r>
-      <w:r>
-        <w:t>2</w:t>
-      </w:r>
-      <w:r>
-        <w:t>$</w:t>
-      </w:r>
-      <w:r>
-        <w:t xml:space="preserve"> \</w:t>
-      </w:r>
-      <w:proofErr w:type="spellStart"/>
-      <w:r>
-        <w:t>quad</w:t>
-      </w:r>
-      <w:proofErr w:type="spellEnd"/>
-      <w:r>
-        <w:t xml:space="preserve"> </w:t>
-      </w:r>
-      <w:r>
-        <w:t>$</w:t>
-      </w:r>
-      <w:r>
-        <w:t>6</w:t>
-      </w:r>
-      <w:r>
-        <w:t>: \$</w:t>
-      </w:r>
-      <w:r>
-        <w:t>4</w:t>
-      </w:r>
-      <w:r>
-        <w:t>$</w:t>
-      </w:r>
-    </w:p>
-    <w:p>
-      <w:r>
-        <w:t xml:space="preserve">      \end{</w:t>
-      </w:r>
-      <w:proofErr w:type="spellStart"/>
-      <w:r>
-        <w:t>quotation</w:t>
-      </w:r>
-      <w:proofErr w:type="spellEnd"/>
-      <w:r>
-        <w:t>}</w:t>
-      </w:r>
-    </w:p>
-    <w:p>
-      <w:pPr>
-        <w:rPr>
-          <w:lang w:val="en-US"/>
-        </w:rPr>
-      </w:pPr>
-      <w:r>
-        <w:t xml:space="preserve">      </w:t>
-      </w:r>
-      <w:r>
-        <w:rPr>
-          <w:lang w:val="en-US"/>
-        </w:rPr>
-        <w:t xml:space="preserve">\item Classification of </w:t>
-      </w:r>
-      <w:r>
-        <w:rPr>
-          <w:lang w:val="en-US"/>
-        </w:rPr>
-        <w:t>position</w:t>
-      </w:r>
-      <w:r>
-        <w:rPr>
-          <w:lang w:val="en-US"/>
-        </w:rPr>
-        <w:t xml:space="preserve"> annotations</w:t>
-      </w:r>
-    </w:p>
-    <w:p>
-      <w:pPr>
-        <w:rPr>
-          <w:lang w:val="en-US"/>
-        </w:rPr>
-      </w:pPr>
-    </w:p>
-    <w:p>
-      <w:pPr>
-        <w:rPr>
-          <w:lang w:val="en-US"/>
-        </w:rPr>
-      </w:pPr>
-      <w:r>
-        <w:rPr>
-          <w:lang w:val="en-US"/>
-        </w:rPr>
-        <w:t xml:space="preserve">      </w:t>
-      </w:r>
-      <w:r>
-        <w:rPr>
-          <w:lang w:val="en-US"/>
-        </w:rPr>
-        <w:t>With the position-annotated NAGs we have a similar situation, but with the decisive difference that a neutral class also exists. So even the simpler classification problem already contains three classes:</w:t>
-      </w:r>
-    </w:p>
-    <w:p>
-      <w:pPr>
-        <w:rPr>
-          <w:lang w:val="en-US"/>
-        </w:rPr>
-      </w:pPr>
-      <w:r>
-        <w:rPr>
-          <w:lang w:val="en-US"/>
-        </w:rPr>
-        <w:t xml:space="preserve">      \begin{quotation}</w:t>
-      </w:r>
-    </w:p>
-    <w:p>
-      <w:pPr>
-        <w:rPr>
-          <w:lang w:val="en-US"/>
-        </w:rPr>
-      </w:pPr>
-      <w:r>
-        <w:rPr>
-          <w:lang w:val="en-US"/>
-        </w:rPr>
-        <w:t xml:space="preserve">        </w:t>
-      </w:r>
-      <w:r>
-        <w:rPr>
-          <w:lang w:val="en-US"/>
-        </w:rPr>
-        <w:t>$\</w:t>
-      </w:r>
-      <w:proofErr w:type="spellStart"/>
-      <w:r>
-        <w:rPr>
-          <w:lang w:val="en-US"/>
-        </w:rPr>
-        <w:t>mathbb</w:t>
-      </w:r>
-      <w:proofErr w:type="spellEnd"/>
-      <w:r>
-        <w:rPr>
-          <w:lang w:val="en-US"/>
-        </w:rPr>
-        <w:t>{</w:t>
-      </w:r>
-      <w:r>
-        <w:rPr>
-          <w:lang w:val="en-US"/>
-        </w:rPr>
-        <w:t>X</w:t>
-      </w:r>
-      <w:proofErr w:type="gramStart"/>
-      <w:r>
-        <w:rPr>
-          <w:lang w:val="en-US"/>
-        </w:rPr>
-        <w:t>}</w:t>
-      </w:r>
-      <w:r>
-        <w:rPr>
-          <w:lang w:val="en-US"/>
-        </w:rPr>
-        <w:t>:=</w:t>
-      </w:r>
-      <w:proofErr w:type="gramEnd"/>
-      <w:r>
-        <w:rPr>
-          <w:lang w:val="en-US"/>
-        </w:rPr>
-        <w:t xml:space="preserve">$ set of </w:t>
-      </w:r>
-      <w:r>
-        <w:rPr>
-          <w:lang w:val="en-US"/>
-        </w:rPr>
-        <w:t>position</w:t>
-      </w:r>
-      <w:r>
-        <w:rPr>
-          <w:lang w:val="en-US"/>
-        </w:rPr>
-        <w:t xml:space="preserve"> comments without annotation \quad $</w:t>
-      </w:r>
-      <w:r>
-        <w:rPr>
-          <w:lang w:val="en-US"/>
-        </w:rPr>
-        <w:t>\</w:t>
-      </w:r>
-      <w:proofErr w:type="spellStart"/>
-      <w:r>
-        <w:rPr>
-          <w:lang w:val="en-US"/>
-        </w:rPr>
-        <w:t>mathbb</w:t>
-      </w:r>
-      <w:proofErr w:type="spellEnd"/>
-      <w:r>
-        <w:rPr>
-          <w:lang w:val="en-US"/>
-        </w:rPr>
-        <w:t>{</w:t>
-      </w:r>
-      <w:r>
-        <w:rPr>
-          <w:lang w:val="en-US"/>
-        </w:rPr>
-        <w:t>C</w:t>
-      </w:r>
-      <w:r>
-        <w:rPr>
-          <w:lang w:val="en-US"/>
-        </w:rPr>
-        <w:t>}</w:t>
-      </w:r>
-      <w:r>
-        <w:rPr>
-          <w:lang w:val="en-US"/>
-        </w:rPr>
-        <w:t>_{1</w:t>
-      </w:r>
-      <w:r>
-        <w:rPr>
-          <w:lang w:val="en-US"/>
-        </w:rPr>
-        <w:t>}</w:t>
-      </w:r>
-      <w:r>
-        <w:rPr>
-          <w:lang w:val="en-US"/>
-        </w:rPr>
-        <w:t>:=\{1,2,3\}</w:t>
-      </w:r>
-      <w:r>
-        <w:rPr>
-          <w:lang w:val="en-US"/>
-        </w:rPr>
-        <w:t xml:space="preserve"> \quad </w:t>
-      </w:r>
-      <w:r>
-        <w:rPr>
-          <w:lang w:val="en-US"/>
-        </w:rPr>
-        <w:t>\</w:t>
-      </w:r>
-      <w:proofErr w:type="spellStart"/>
-      <w:r>
-        <w:rPr>
-          <w:lang w:val="en-US"/>
-        </w:rPr>
-        <w:t>mathbb</w:t>
-      </w:r>
-      <w:proofErr w:type="spellEnd"/>
-      <w:r>
-        <w:rPr>
-          <w:lang w:val="en-US"/>
-        </w:rPr>
-        <w:t>{</w:t>
-      </w:r>
-      <w:r>
-        <w:rPr>
-          <w:lang w:val="en-US"/>
-        </w:rPr>
-        <w:t>C</w:t>
-      </w:r>
-      <w:r>
-        <w:rPr>
-          <w:lang w:val="en-US"/>
-        </w:rPr>
-        <w:t>}</w:t>
-      </w:r>
-      <w:r>
-        <w:rPr>
-          <w:lang w:val="en-US"/>
-        </w:rPr>
-        <w:t>_{</w:t>
-      </w:r>
-      <w:r>
-        <w:rPr>
-          <w:lang w:val="en-US"/>
-        </w:rPr>
-        <w:t>2</w:t>
-      </w:r>
-      <w:r>
-        <w:rPr>
-          <w:lang w:val="en-US"/>
-        </w:rPr>
-        <w:t>}</w:t>
-      </w:r>
-      <w:r>
-        <w:rPr>
-          <w:lang w:val="en-US"/>
-        </w:rPr>
-        <w:t>:=\{1,2,3</w:t>
-      </w:r>
-      <w:r>
-        <w:rPr>
-          <w:lang w:val="en-US"/>
-        </w:rPr>
-        <w:t>,4,5,6,7</w:t>
-      </w:r>
-      <w:r>
-        <w:rPr>
-          <w:lang w:val="en-US"/>
-        </w:rPr>
-        <w:t>\}$</w:t>
-      </w:r>
-    </w:p>
-    <w:p>
-      <w:pPr>
-        <w:rPr>
-          <w:lang w:val="en-US"/>
-        </w:rPr>
-      </w:pPr>
-      <w:r>
-        <w:rPr>
-          <w:lang w:val="en-US"/>
-        </w:rPr>
-        <w:t xml:space="preserve">      \end{quotation}</w:t>
-      </w:r>
-    </w:p>
-    <w:p>
-      <w:pPr>
-        <w:rPr>
-          <w:lang w:val="en-US"/>
-        </w:rPr>
-      </w:pPr>
-      <w:r>
-        <w:rPr>
-          <w:lang w:val="en-US"/>
-        </w:rPr>
-        <w:t xml:space="preserve">      </w:t>
-      </w:r>
-      <w:r>
-        <w:rPr>
-          <w:lang w:val="en-US"/>
-        </w:rPr>
-        <w:t xml:space="preserve">In the first output set, the </w:t>
-      </w:r>
-      <w:r>
-        <w:rPr>
-          <w:lang w:val="en-US"/>
-        </w:rPr>
-        <w:t>class</w:t>
-      </w:r>
-      <w:r>
-        <w:rPr>
-          <w:lang w:val="en-US"/>
-        </w:rPr>
-        <w:t xml:space="preserve"> $1$ is assigned to all </w:t>
-      </w:r>
-      <w:r>
-        <w:rPr>
-          <w:lang w:val="en-US"/>
-        </w:rPr>
-        <w:t>position</w:t>
-      </w:r>
-      <w:r>
-        <w:rPr>
-          <w:lang w:val="en-US"/>
-        </w:rPr>
-        <w:t xml:space="preserve"> annotations </w:t>
-      </w:r>
-      <w:r>
-        <w:rPr>
-          <w:lang w:val="en-US"/>
-        </w:rPr>
-        <w:t xml:space="preserve">with an advantage of white </w:t>
-      </w:r>
-      <w:r>
-        <w:rPr>
-          <w:lang w:val="en-US"/>
-        </w:rPr>
-        <w:t>(i.e. \$1</w:t>
-      </w:r>
-      <w:r>
-        <w:rPr>
-          <w:lang w:val="en-US"/>
-        </w:rPr>
-        <w:t>4</w:t>
-      </w:r>
-      <w:r>
-        <w:rPr>
-          <w:lang w:val="en-US"/>
-        </w:rPr>
-        <w:t>, \$</w:t>
-      </w:r>
-      <w:r>
-        <w:rPr>
-          <w:lang w:val="en-US"/>
-        </w:rPr>
-        <w:t>16</w:t>
-      </w:r>
-      <w:r>
-        <w:rPr>
-          <w:lang w:val="en-US"/>
-        </w:rPr>
-        <w:t>, \$</w:t>
-      </w:r>
-      <w:r>
-        <w:rPr>
-          <w:lang w:val="en-US"/>
-        </w:rPr>
-        <w:t>18</w:t>
-      </w:r>
-      <w:r>
-        <w:rPr>
-          <w:lang w:val="en-US"/>
-        </w:rPr>
-        <w:t>)</w:t>
-      </w:r>
-      <w:r>
-        <w:rPr>
-          <w:lang w:val="en-US"/>
-        </w:rPr>
-        <w:t xml:space="preserve">, </w:t>
-      </w:r>
-      <w:r>
-        <w:rPr>
-          <w:lang w:val="en-US"/>
-        </w:rPr>
-        <w:t xml:space="preserve">the </w:t>
-      </w:r>
-      <w:r>
-        <w:rPr>
-          <w:lang w:val="en-US"/>
-        </w:rPr>
-        <w:t>class</w:t>
-      </w:r>
-      <w:r>
-        <w:rPr>
-          <w:lang w:val="en-US"/>
-        </w:rPr>
-        <w:t xml:space="preserve"> $2$ to </w:t>
-      </w:r>
-      <w:r>
-        <w:rPr>
-          <w:lang w:val="en-US"/>
-        </w:rPr>
-        <w:t>the balanced position annotations</w:t>
-      </w:r>
-      <w:r>
-        <w:rPr>
-          <w:lang w:val="en-US"/>
-        </w:rPr>
-        <w:t xml:space="preserve"> (i.e. \$</w:t>
-      </w:r>
-      <w:r>
-        <w:rPr>
-          <w:lang w:val="en-US"/>
-        </w:rPr>
-        <w:t>10, \$11</w:t>
-      </w:r>
-      <w:r>
-        <w:rPr>
-          <w:lang w:val="en-US"/>
-        </w:rPr>
-        <w:t>, \$</w:t>
-      </w:r>
-      <w:r>
-        <w:rPr>
-          <w:lang w:val="en-US"/>
-        </w:rPr>
-        <w:t>12</w:t>
-      </w:r>
-      <w:r>
-        <w:rPr>
-          <w:lang w:val="en-US"/>
-        </w:rPr>
-        <w:t>, \$</w:t>
-      </w:r>
-      <w:r>
-        <w:rPr>
-          <w:lang w:val="en-US"/>
-        </w:rPr>
-        <w:t>13</w:t>
-      </w:r>
-      <w:r>
-        <w:rPr>
-          <w:lang w:val="en-US"/>
-        </w:rPr>
-        <w:t>)</w:t>
-      </w:r>
-      <w:r>
-        <w:rPr>
-          <w:lang w:val="en-US"/>
-        </w:rPr>
-        <w:t xml:space="preserve"> and the </w:t>
-      </w:r>
-      <w:r>
-        <w:rPr>
-          <w:lang w:val="en-US"/>
-        </w:rPr>
-        <w:t>class</w:t>
-      </w:r>
-      <w:r>
-        <w:rPr>
-          <w:lang w:val="en-US"/>
-        </w:rPr>
-        <w:t xml:space="preserve"> $3$ to the annotations with an advantage of black (</w:t>
-      </w:r>
-      <w:r>
-        <w:rPr>
-          <w:lang w:val="en-US"/>
-        </w:rPr>
-        <w:t>i.e. \$1</w:t>
-      </w:r>
-      <w:r>
-        <w:rPr>
-          <w:lang w:val="en-US"/>
-        </w:rPr>
-        <w:t>5</w:t>
-      </w:r>
-      <w:r>
-        <w:rPr>
-          <w:lang w:val="en-US"/>
-        </w:rPr>
-        <w:t>, \$1</w:t>
-      </w:r>
-      <w:r>
-        <w:rPr>
-          <w:lang w:val="en-US"/>
-        </w:rPr>
-        <w:t>7</w:t>
-      </w:r>
-      <w:r>
-        <w:rPr>
-          <w:lang w:val="en-US"/>
-        </w:rPr>
-        <w:t>, \$1</w:t>
-      </w:r>
-      <w:r>
-        <w:rPr>
-          <w:lang w:val="en-US"/>
-        </w:rPr>
-        <w:t>9)</w:t>
-      </w:r>
-      <w:r>
-        <w:rPr>
-          <w:lang w:val="en-US"/>
-        </w:rPr>
-        <w:t>. In the second output set,</w:t>
-      </w:r>
-      <w:r>
-        <w:rPr>
-          <w:lang w:val="en-US"/>
-        </w:rPr>
-        <w:t xml:space="preserve"> c</w:t>
-      </w:r>
-      <w:r>
-        <w:rPr>
-          <w:lang w:val="en-US"/>
-        </w:rPr>
-        <w:t xml:space="preserve">lasses </w:t>
-      </w:r>
-      <w:r>
-        <w:rPr>
-          <w:lang w:val="en-US"/>
-        </w:rPr>
-        <w:t>$</w:t>
-      </w:r>
-      <w:r>
-        <w:rPr>
-          <w:lang w:val="en-US"/>
-        </w:rPr>
-        <w:t>1</w:t>
-      </w:r>
-      <w:r>
-        <w:rPr>
-          <w:lang w:val="en-US"/>
-        </w:rPr>
-        <w:t>$</w:t>
-      </w:r>
-      <w:r>
-        <w:rPr>
-          <w:lang w:val="en-US"/>
-        </w:rPr>
-        <w:t xml:space="preserve"> and </w:t>
-      </w:r>
-      <w:r>
-        <w:rPr>
-          <w:lang w:val="en-US"/>
-        </w:rPr>
-        <w:t>$</w:t>
-      </w:r>
-      <w:r>
-        <w:rPr>
-          <w:lang w:val="en-US"/>
-        </w:rPr>
-        <w:t>3</w:t>
-      </w:r>
-      <w:r>
-        <w:rPr>
-          <w:lang w:val="en-US"/>
-        </w:rPr>
-        <w:t>$</w:t>
-      </w:r>
-      <w:r>
         <w:rPr>
           <w:lang w:val="en-US"/>
         </w:rPr>
@@ -3441,43 +3115,7 @@
         <w:rPr>
           <w:lang w:val="en-US"/>
         </w:rPr>
-        <w:t>, which makes a total of seven ordered classes (</w:t>
-      </w:r>
-      <w:r>
-        <w:rPr>
-          <w:lang w:val="en-US"/>
-        </w:rPr>
-        <w:t xml:space="preserve">1 = </w:t>
-      </w:r>
-      <w:r>
-        <w:rPr>
-          <w:lang w:val="en-US"/>
-        </w:rPr>
-        <w:t>best for white</w:t>
-      </w:r>
-      <w:r>
-        <w:rPr>
-          <w:lang w:val="en-US"/>
-        </w:rPr>
-        <w:t xml:space="preserve">, </w:t>
-      </w:r>
-      <w:r>
-        <w:rPr>
-          <w:lang w:val="en-US"/>
-        </w:rPr>
-        <w:t>7</w:t>
-      </w:r>
-      <w:r>
-        <w:rPr>
-          <w:lang w:val="en-US"/>
-        </w:rPr>
-        <w:t xml:space="preserve"> = </w:t>
-      </w:r>
-      <w:r>
-        <w:rPr>
-          <w:lang w:val="en-US"/>
-        </w:rPr>
-        <w:t>best for black):</w:t>
+        <w:t>, which makes a total of seven ordered classes (1 = best for white, 7 = best for black):</w:t>
       </w:r>
     </w:p>
     <w:p>
@@ -3513,12 +3151,110 @@
         <w:t xml:space="preserve">        $1: \$</w:t>
       </w:r>
       <w:r>
-        <w:t>18</w:t>
+        <w:t>18$</w:t>
+      </w:r>
+      <w:r>
+        <w:t xml:space="preserve"> \</w:t>
+      </w:r>
+      <w:proofErr w:type="spellStart"/>
+      <w:r>
+        <w:t>quad</w:t>
+      </w:r>
+      <w:proofErr w:type="spellEnd"/>
+      <w:r>
+        <w:t xml:space="preserve"> $</w:t>
+      </w:r>
+      <w:r>
+        <w:t>2</w:t>
+      </w:r>
+      <w:r>
+        <w:t>: \$</w:t>
+      </w:r>
+      <w:r>
+        <w:t>16$</w:t>
+      </w:r>
+      <w:r>
+        <w:t xml:space="preserve"> \</w:t>
+      </w:r>
+      <w:proofErr w:type="spellStart"/>
+      <w:r>
+        <w:t>quad</w:t>
+      </w:r>
+      <w:proofErr w:type="spellEnd"/>
+      <w:r>
+        <w:t xml:space="preserve"> $</w:t>
+      </w:r>
+      <w:r>
+        <w:t>3</w:t>
+      </w:r>
+      <w:r>
+        <w:t>: \$</w:t>
+      </w:r>
+      <w:r>
+        <w:t>14$</w:t>
+      </w:r>
+      <w:r>
+        <w:t xml:space="preserve"> \</w:t>
+      </w:r>
+      <w:proofErr w:type="spellStart"/>
+      <w:r>
+        <w:t>quad</w:t>
+      </w:r>
+      <w:proofErr w:type="spellEnd"/>
+      <w:r>
+        <w:t xml:space="preserve"> $</w:t>
+      </w:r>
+      <w:r>
+        <w:t>4</w:t>
+      </w:r>
+      <w:r>
+        <w:t>: \$</w:t>
+      </w:r>
+      <w:r>
+        <w:t>10,</w:t>
+      </w:r>
+      <w:r>
+        <w:t>\$</w:t>
+      </w:r>
+      <w:r>
+        <w:t>11,</w:t>
+      </w:r>
+      <w:r>
+        <w:t>\$</w:t>
+      </w:r>
+      <w:r>
+        <w:t>12,</w:t>
+      </w:r>
+      <w:r>
+        <w:t>\$</w:t>
+      </w:r>
+      <w:r>
+        <w:t>13$</w:t>
+      </w:r>
+      <w:r>
+        <w:t xml:space="preserve"> \</w:t>
+      </w:r>
+      <w:proofErr w:type="spellStart"/>
+      <w:r>
+        <w:t>quad</w:t>
+      </w:r>
+      <w:proofErr w:type="spellEnd"/>
+      <w:r>
+        <w:t xml:space="preserve"> </w:t>
       </w:r>
       <w:r>
         <w:t>$</w:t>
       </w:r>
       <w:r>
+        <w:t>5</w:t>
+      </w:r>
+      <w:r>
+        <w:t>: \$</w:t>
+      </w:r>
+      <w:r>
+        <w:t>15$</w:t>
+      </w:r>
+      <w:r>
         <w:t xml:space="preserve"> \</w:t>
       </w:r>
       <w:proofErr w:type="spellStart"/>
@@ -3527,181 +3263,54 @@
       </w:r>
       <w:proofErr w:type="spellEnd"/>
       <w:r>
-        <w:t xml:space="preserve"> $</w:t>
-      </w:r>
-      <w:r>
-        <w:t>2</w:t>
+        <w:t xml:space="preserve"> </w:t>
+      </w:r>
+      <w:r>
+        <w:t>$</w:t>
+      </w:r>
+      <w:r>
+        <w:t>6</w:t>
       </w:r>
       <w:r>
         <w:t>: \$</w:t>
       </w:r>
       <w:r>
-        <w:t>1</w:t>
-      </w:r>
-      <w:r>
-        <w:t>6</w:t>
+        <w:t xml:space="preserve">17$ </w:t>
+      </w:r>
+      <w:r>
+        <w:t>\</w:t>
+      </w:r>
+      <w:proofErr w:type="spellStart"/>
+      <w:r>
+        <w:t>quad</w:t>
+      </w:r>
+      <w:proofErr w:type="spellEnd"/>
+      <w:r>
+        <w:t xml:space="preserve"> </w:t>
       </w:r>
       <w:r>
         <w:t>$</w:t>
       </w:r>
       <w:r>
-        <w:t xml:space="preserve"> \</w:t>
+        <w:t>7</w:t>
+      </w:r>
+      <w:r>
+        <w:t>: \$</w:t>
+      </w:r>
+      <w:r>
+        <w:t>19$</w:t>
+      </w:r>
+    </w:p>
+    <w:p>
+      <w:r>
+        <w:t xml:space="preserve">      \end{</w:t>
       </w:r>
       <w:proofErr w:type="spellStart"/>
       <w:r>
-        <w:t>quad</w:t>
+        <w:t>quotation</w:t>
       </w:r>
       <w:proofErr w:type="spellEnd"/>
       <w:r>
-        <w:t xml:space="preserve"> $</w:t>
-      </w:r>
-      <w:r>
-        <w:t>3</w:t>
-      </w:r>
-      <w:r>
-        <w:t>: \$</w:t>
-      </w:r>
-      <w:r>
-        <w:t>14</w:t>
-      </w:r>
-      <w:bookmarkStart w:id="0" w:name="_GoBack"/>
-      <w:bookmarkEnd w:id="0"/>
-      <w:r>
-        <w:t>$</w:t>
-      </w:r>
-      <w:r>
-        <w:t xml:space="preserve"> \</w:t>
-      </w:r>
-      <w:proofErr w:type="spellStart"/>
-      <w:r>
-        <w:t>quad</w:t>
-      </w:r>
-      <w:proofErr w:type="spellEnd"/>
-      <w:r>
-        <w:t xml:space="preserve"> $</w:t>
-      </w:r>
-      <w:r>
-        <w:t>4</w:t>
-      </w:r>
-      <w:r>
-        <w:t>: \$</w:t>
-      </w:r>
-      <w:r>
-        <w:t>10,</w:t>
-      </w:r>
-      <w:r>
-        <w:t>\$</w:t>
-      </w:r>
-      <w:r>
-        <w:t>11,</w:t>
-      </w:r>
-      <w:r>
-        <w:t>\$</w:t>
-      </w:r>
-      <w:r>
-        <w:t>12,</w:t>
-      </w:r>
-      <w:r>
-        <w:t>\$</w:t>
-      </w:r>
-      <w:r>
-        <w:t>13</w:t>
-      </w:r>
-      <w:r>
-        <w:t>$</w:t>
-      </w:r>
-      <w:r>
-        <w:t xml:space="preserve"> \</w:t>
-      </w:r>
-      <w:proofErr w:type="spellStart"/>
-      <w:r>
-        <w:t>quad</w:t>
-      </w:r>
-      <w:proofErr w:type="spellEnd"/>
-      <w:r>
-        <w:t xml:space="preserve"> </w:t>
-      </w:r>
-      <w:r>
-        <w:t>$</w:t>
-      </w:r>
-      <w:r>
-        <w:t>5</w:t>
-      </w:r>
-      <w:r>
-        <w:t>: \$</w:t>
-      </w:r>
-      <w:r>
-        <w:t>15</w:t>
-      </w:r>
-      <w:r>
-        <w:t>$</w:t>
-      </w:r>
-      <w:r>
-        <w:t xml:space="preserve"> \</w:t>
-      </w:r>
-      <w:proofErr w:type="spellStart"/>
-      <w:r>
-        <w:t>quad</w:t>
-      </w:r>
-      <w:proofErr w:type="spellEnd"/>
-      <w:r>
-        <w:t xml:space="preserve"> </w:t>
-      </w:r>
-      <w:r>
-        <w:t>$</w:t>
-      </w:r>
-      <w:r>
-        <w:t>6</w:t>
-      </w:r>
-      <w:r>
-        <w:t>: \$</w:t>
-      </w:r>
-      <w:r>
-        <w:t>17</w:t>
-      </w:r>
-      <w:r>
-        <w:t>$</w:t>
-      </w:r>
-      <w:r>
-        <w:t xml:space="preserve"> </w:t>
-      </w:r>
-      <w:r>
-        <w:t>\</w:t>
-      </w:r>
-      <w:proofErr w:type="spellStart"/>
-      <w:r>
-        <w:t>quad</w:t>
-      </w:r>
-      <w:proofErr w:type="spellEnd"/>
-      <w:r>
-        <w:t xml:space="preserve"> </w:t>
-      </w:r>
-      <w:r>
-        <w:t>$</w:t>
-      </w:r>
-      <w:r>
-        <w:t>7</w:t>
-      </w:r>
-      <w:r>
-        <w:t>: \$</w:t>
-      </w:r>
-      <w:r>
-        <w:t>19</w:t>
-      </w:r>
-      <w:r>
-        <w:t>$</w:t>
-      </w:r>
-    </w:p>
-    <w:p>
-      <w:r>
-        <w:t xml:space="preserve">      \end{</w:t>
-      </w:r>
-      <w:proofErr w:type="spellStart"/>
-      <w:r>
-        <w:t>quotation</w:t>
-      </w:r>
-      <w:proofErr w:type="spellEnd"/>
-      <w:r>
         <w:t>}</w:t>
       </w:r>
     </w:p>
@@ -3715,19 +3324,7 @@
         <w:rPr>
           <w:lang w:val="en-US"/>
         </w:rPr>
-        <w:t xml:space="preserve">    \</w:t>
-      </w:r>
-      <w:r>
-        <w:rPr>
-          <w:lang w:val="en-US"/>
-        </w:rPr>
-        <w:t>end</w:t>
-      </w:r>
-      <w:r>
-        <w:rPr>
-          <w:lang w:val="en-US"/>
-        </w:rPr>
-        <w:t>{itemize}</w:t>
+        <w:t xml:space="preserve">    \end{itemize}</w:t>
       </w:r>
     </w:p>
     <w:p>
@@ -3746,49 +3343,7 @@
         <w:rPr>
           <w:lang w:val="en-US"/>
         </w:rPr>
-        <w:t xml:space="preserve">Note that </w:t>
-      </w:r>
-      <w:r>
-        <w:rPr>
-          <w:lang w:val="en-US"/>
-        </w:rPr>
-        <w:t xml:space="preserve">in all cases </w:t>
-      </w:r>
-      <w:r>
-        <w:rPr>
-          <w:lang w:val="en-US"/>
-        </w:rPr>
-        <w:t xml:space="preserve">only one of the </w:t>
-      </w:r>
-      <w:r>
-        <w:rPr>
-          <w:lang w:val="en-US"/>
-        </w:rPr>
-        <w:t>output</w:t>
-      </w:r>
-      <w:r>
-        <w:rPr>
-          <w:lang w:val="en-US"/>
-        </w:rPr>
-        <w:t xml:space="preserve"> values can be assigned, i.e. we </w:t>
-      </w:r>
-      <w:r>
-        <w:rPr>
-          <w:lang w:val="en-US"/>
-        </w:rPr>
-        <w:t xml:space="preserve">only </w:t>
-      </w:r>
-      <w:r>
-        <w:rPr>
-          <w:lang w:val="en-US"/>
-        </w:rPr>
-        <w:t xml:space="preserve">face </w:t>
-      </w:r>
-      <w:r>
-        <w:rPr>
-          <w:lang w:val="en-US"/>
-        </w:rPr>
-        <w:t>single-label problems.</w:t>
+        <w:t>Note that in all cases only one of the output values can be assigned, i.e. we only face single-label problems.</w:t>
       </w:r>
     </w:p>
     <w:p>
@@ -6039,17 +5594,17 @@
       <w:szCs w:val="18"/>
     </w:rPr>
   </w:style>
-  <w:style w:type="paragraph" w:customStyle="1" w:styleId="msonormal0">
-    <w:name w:val="msonormal"/>
-    <w:basedOn w:val="Standard"/>
+  <w:style w:type="character" w:customStyle="1" w:styleId="HTMLVorformatiertZchn">
+    <w:name w:val="HTML Vorformatiert Zchn"/>
+    <w:basedOn w:val="Absatz-Standardschriftart"/>
+    <w:link w:val="HTMLVorformatiert"/>
+    <w:uiPriority w:val="99"/>
+    <w:semiHidden/>
     <w:rsid w:val="00DE7645"/>
-    <w:pPr>
-      <w:spacing w:before="100" w:beforeAutospacing="1" w:after="100" w:afterAutospacing="1" w:line="240" w:lineRule="auto"/>
-    </w:pPr>
     <w:rPr>
-      <w:rFonts w:ascii="Times New Roman" w:eastAsia="Times New Roman" w:hAnsi="Times New Roman" w:cs="Times New Roman"/>
-      <w:sz w:val="24"/>
-      <w:szCs w:val="24"/>
+      <w:rFonts w:ascii="Courier New" w:eastAsia="Times New Roman" w:hAnsi="Courier New" w:cs="Courier New"/>
+      <w:sz w:val="20"/>
+      <w:szCs w:val="20"/>
       <w:lang w:eastAsia="de-DE"/>
     </w:rPr>
   </w:style>
@@ -6082,20 +5637,6 @@
       </w:tabs>
       <w:spacing w:after="0" w:line="240" w:lineRule="auto"/>
     </w:pPr>
-    <w:rPr>
-      <w:rFonts w:ascii="Courier New" w:eastAsia="Times New Roman" w:hAnsi="Courier New" w:cs="Courier New"/>
-      <w:sz w:val="20"/>
-      <w:szCs w:val="20"/>
-      <w:lang w:eastAsia="de-DE"/>
-    </w:rPr>
-  </w:style>
-  <w:style w:type="character" w:customStyle="1" w:styleId="HTMLVorformatiertZchn">
-    <w:name w:val="HTML Vorformatiert Zchn"/>
-    <w:basedOn w:val="Absatz-Standardschriftart"/>
-    <w:link w:val="HTMLVorformatiert"/>
-    <w:uiPriority w:val="99"/>
-    <w:semiHidden/>
-    <w:rsid w:val="00DE7645"/>
     <w:rPr>
       <w:rFonts w:ascii="Courier New" w:eastAsia="Times New Roman" w:hAnsi="Courier New" w:cs="Courier New"/>
       <w:sz w:val="20"/>

</xml_diff>

<commit_message>
chapter 4.2 in tex
</commit_message>
<xml_diff>
--- a/concept_chapter_4.docx
+++ b/concept_chapter_4.docx
@@ -3567,6 +3567,26 @@
         <w:rPr>
           <w:lang w:val="en-US"/>
         </w:rPr>
+        <w:t>\</w:t>
+      </w:r>
+      <w:proofErr w:type="spellStart"/>
+      <w:r>
+        <w:rPr>
+          <w:lang w:val="en-US"/>
+        </w:rPr>
+        <w:t>url</w:t>
+      </w:r>
+      <w:proofErr w:type="spellEnd"/>
+      <w:r>
+        <w:rPr>
+          <w:lang w:val="en-US"/>
+        </w:rPr>
+        <w:t>{</w:t>
+      </w:r>
+      <w:r>
+        <w:rPr>
+          <w:lang w:val="en-US"/>
+        </w:rPr>
         <w:t>https://www.nltk.org/</w:t>
       </w:r>
       <w:r>
@@ -3679,7 +3699,19 @@
         <w:rPr>
           <w:lang w:val="en-US"/>
         </w:rPr>
-        <w:t>are not considered in this section, but in section</w:t>
+        <w:t xml:space="preserve">are not considered in this section, but in </w:t>
+      </w:r>
+      <w:r>
+        <w:rPr>
+          <w:lang w:val="en-US"/>
+        </w:rPr>
+        <w:t>sub</w:t>
+      </w:r>
+      <w:r>
+        <w:rPr>
+          <w:lang w:val="en-US"/>
+        </w:rPr>
+        <w:t>section</w:t>
       </w:r>
       <w:r>
         <w:rPr>
@@ -3846,511 +3878,19 @@
         <w:rPr>
           <w:lang w:val="en-US"/>
         </w:rPr>
-        <w:t>However, we are not interested in the complete raw text of the PGN files, but only in the comments. In addition, the comments should be directly linked to NAGs or a standard code so that we can use supervised learning methods.</w:t>
-      </w:r>
-      <w:r>
-        <w:rPr>
-          <w:lang w:val="en-US"/>
-        </w:rPr>
-        <w:t xml:space="preserve"> </w:t>
-      </w:r>
-      <w:r>
-        <w:rPr>
-          <w:lang w:val="en-US"/>
-        </w:rPr>
-        <w:t>To filter out such comments, we use regular expressions and distinguish between three cases</w:t>
-      </w:r>
-      <w:r>
-        <w:rPr>
-          <w:lang w:val="en-US"/>
-        </w:rPr>
-        <w:t>:</w:t>
-      </w:r>
-    </w:p>
-    <w:p>
-      <w:pPr>
-        <w:rPr>
-          <w:lang w:val="en-US"/>
-        </w:rPr>
-      </w:pPr>
-      <w:r>
-        <w:rPr>
-          <w:lang w:val="en-US"/>
-        </w:rPr>
-        <w:t xml:space="preserve">    </w:t>
-      </w:r>
-      <w:r>
-        <w:rPr>
-          <w:lang w:val="en-US"/>
-        </w:rPr>
-        <w:t>\begin{itemize}</w:t>
-      </w:r>
-    </w:p>
-    <w:p>
-      <w:pPr>
-        <w:rPr>
-          <w:lang w:val="en-US"/>
-        </w:rPr>
-      </w:pPr>
-      <w:r>
-        <w:rPr>
-          <w:lang w:val="en-US"/>
-        </w:rPr>
-        <w:t xml:space="preserve">      </w:t>
-      </w:r>
-      <w:r>
-        <w:rPr>
-          <w:lang w:val="en-US"/>
-        </w:rPr>
-        <w:t xml:space="preserve">\item </w:t>
-      </w:r>
-      <w:r>
-        <w:rPr>
-          <w:lang w:val="en-US"/>
-        </w:rPr>
-        <w:t xml:space="preserve">NAGs </w:t>
-      </w:r>
-      <w:r>
-        <w:rPr>
-          <w:lang w:val="en-US"/>
-        </w:rPr>
-        <w:t xml:space="preserve">immediately </w:t>
-      </w:r>
-      <w:r>
-        <w:rPr>
-          <w:lang w:val="en-US"/>
-        </w:rPr>
-        <w:t>followed by</w:t>
-      </w:r>
-      <w:r>
-        <w:rPr>
-          <w:lang w:val="en-US"/>
-        </w:rPr>
-        <w:t xml:space="preserve"> a comment:</w:t>
-      </w:r>
-    </w:p>
-    <w:p>
-      <w:pPr>
-        <w:rPr>
-          <w:lang w:val="en-US"/>
-        </w:rPr>
-      </w:pPr>
-    </w:p>
-    <w:p>
-      <w:pPr>
-        <w:rPr>
-          <w:lang w:val="en-US"/>
-        </w:rPr>
-      </w:pPr>
-      <w:r>
-        <w:rPr>
-          <w:lang w:val="en-US"/>
-        </w:rPr>
-        <w:t xml:space="preserve">        </w:t>
-      </w:r>
-      <w:r>
-        <w:rPr>
-          <w:lang w:val="en-US"/>
-        </w:rPr>
-        <w:t>\$</w:t>
-      </w:r>
-      <w:proofErr w:type="gramStart"/>
-      <w:r>
-        <w:rPr>
-          <w:lang w:val="en-US"/>
-        </w:rPr>
-        <w:t>(?P</w:t>
-      </w:r>
-      <w:proofErr w:type="gramEnd"/>
-      <w:r>
-        <w:rPr>
-          <w:lang w:val="en-US"/>
-        </w:rPr>
-        <w:t>&lt;class&gt;[0-9]+)\s*\{(?P&lt;comment&gt;[^{}]*)\}</w:t>
-      </w:r>
-    </w:p>
-    <w:p>
-      <w:pPr>
-        <w:rPr>
-          <w:lang w:val="en-US"/>
-        </w:rPr>
-      </w:pPr>
-      <w:r>
-        <w:rPr>
-          <w:lang w:val="en-US"/>
-        </w:rPr>
-        <w:lastRenderedPageBreak/>
-        <w:t xml:space="preserve">      </w:t>
-      </w:r>
-      <w:r>
-        <w:rPr>
-          <w:lang w:val="en-US"/>
-        </w:rPr>
-        <w:t xml:space="preserve">\item </w:t>
-      </w:r>
-      <w:r>
-        <w:rPr>
-          <w:lang w:val="en-US"/>
-        </w:rPr>
-        <w:t>NAGs followed by a</w:t>
-      </w:r>
-      <w:r>
-        <w:rPr>
-          <w:lang w:val="en-US"/>
-        </w:rPr>
-        <w:t xml:space="preserve">nother NAG and </w:t>
-      </w:r>
-      <w:r>
-        <w:rPr>
-          <w:lang w:val="en-US"/>
-        </w:rPr>
-        <w:t xml:space="preserve">thereafter </w:t>
-      </w:r>
-      <w:r>
-        <w:rPr>
-          <w:lang w:val="en-US"/>
-        </w:rPr>
-        <w:t>a</w:t>
-      </w:r>
-      <w:r>
-        <w:rPr>
-          <w:lang w:val="en-US"/>
-        </w:rPr>
-        <w:t xml:space="preserve"> comment:</w:t>
-      </w:r>
-    </w:p>
-    <w:p>
-      <w:pPr>
-        <w:rPr>
-          <w:lang w:val="en-US"/>
-        </w:rPr>
-      </w:pPr>
-    </w:p>
-    <w:p>
-      <w:pPr>
-        <w:rPr>
-          <w:lang w:val="en-US"/>
-        </w:rPr>
-      </w:pPr>
-      <w:r>
-        <w:rPr>
-          <w:lang w:val="en-US"/>
-        </w:rPr>
-        <w:t xml:space="preserve">        </w:t>
-      </w:r>
-      <w:r>
-        <w:rPr>
-          <w:lang w:val="en-US"/>
-        </w:rPr>
-        <w:t>\$</w:t>
-      </w:r>
-      <w:proofErr w:type="gramStart"/>
-      <w:r>
-        <w:rPr>
-          <w:lang w:val="en-US"/>
-        </w:rPr>
-        <w:t>(?P</w:t>
-      </w:r>
-      <w:proofErr w:type="gramEnd"/>
-      <w:r>
-        <w:rPr>
-          <w:lang w:val="en-US"/>
-        </w:rPr>
-        <w:t>&lt;class&gt;[0-9]+)\s*\$[0-9]+\s*\{(?P&lt;comment&gt;[^{}]*)\}</w:t>
-      </w:r>
-    </w:p>
-    <w:p>
-      <w:pPr>
-        <w:rPr>
-          <w:lang w:val="en-US"/>
-        </w:rPr>
-      </w:pPr>
-      <w:r>
-        <w:rPr>
-          <w:lang w:val="en-US"/>
-        </w:rPr>
-        <w:t xml:space="preserve">      </w:t>
-      </w:r>
-      <w:r>
-        <w:rPr>
-          <w:lang w:val="en-US"/>
-        </w:rPr>
-        <w:t xml:space="preserve">\item </w:t>
-      </w:r>
-      <w:r>
-        <w:rPr>
-          <w:lang w:val="en-US"/>
-        </w:rPr>
-        <w:t xml:space="preserve">Standard symbols for move annotations </w:t>
-      </w:r>
-      <w:r>
-        <w:rPr>
-          <w:lang w:val="en-US"/>
-        </w:rPr>
-        <w:t xml:space="preserve">(i.e. </w:t>
-      </w:r>
-      <w:proofErr w:type="gramStart"/>
-      <w:r>
-        <w:rPr>
-          <w:lang w:val="en-US"/>
-        </w:rPr>
-        <w:t>$!,?,</w:t>
-      </w:r>
-      <w:proofErr w:type="gramEnd"/>
-      <w:r>
-        <w:rPr>
-          <w:lang w:val="en-US"/>
-        </w:rPr>
-        <w:t xml:space="preserve">!!,??,!?,?!$) </w:t>
-      </w:r>
-      <w:r>
-        <w:rPr>
-          <w:lang w:val="en-US"/>
-        </w:rPr>
-        <w:t>immediately</w:t>
-      </w:r>
-      <w:r>
-        <w:rPr>
-          <w:lang w:val="en-US"/>
-        </w:rPr>
-        <w:t xml:space="preserve"> followed by a comment:</w:t>
-      </w:r>
-    </w:p>
-    <w:p>
-      <w:pPr>
-        <w:rPr>
-          <w:lang w:val="en-US"/>
-        </w:rPr>
-      </w:pPr>
-    </w:p>
-    <w:p>
-      <w:pPr>
-        <w:rPr>
-          <w:lang w:val="en-US"/>
-        </w:rPr>
-      </w:pPr>
-      <w:r>
-        <w:rPr>
-          <w:lang w:val="en-US"/>
-        </w:rPr>
-        <w:t xml:space="preserve">        </w:t>
-      </w:r>
-      <w:proofErr w:type="gramStart"/>
-      <w:r>
-        <w:rPr>
-          <w:lang w:val="en-US"/>
-        </w:rPr>
-        <w:t>(?P</w:t>
-      </w:r>
-      <w:proofErr w:type="gramEnd"/>
-      <w:r>
-        <w:rPr>
-          <w:lang w:val="en-US"/>
-        </w:rPr>
-        <w:t>&lt;class&gt;[!\?]{1,2})\s*\{(?P&lt;comment&gt;[^{}]*)\}</w:t>
-      </w:r>
-    </w:p>
-    <w:p>
-      <w:pPr>
-        <w:rPr>
-          <w:lang w:val="en-US"/>
-        </w:rPr>
-      </w:pPr>
-      <w:r>
-        <w:rPr>
-          <w:lang w:val="en-US"/>
-        </w:rPr>
-        <w:t xml:space="preserve">    </w:t>
-      </w:r>
-      <w:r>
-        <w:rPr>
-          <w:lang w:val="en-US"/>
-        </w:rPr>
-        <w:t>\end{itemize}</w:t>
-      </w:r>
-    </w:p>
-    <w:p>
-      <w:pPr>
-        <w:rPr>
-          <w:lang w:val="en-US"/>
-        </w:rPr>
-      </w:pPr>
-      <w:r>
-        <w:rPr>
-          <w:lang w:val="en-US"/>
-        </w:rPr>
-        <w:t xml:space="preserve">    </w:t>
-      </w:r>
-      <w:r>
-        <w:rPr>
-          <w:lang w:val="en-US"/>
-        </w:rPr>
-        <w:t>The match results are saved as tuples of the class (NAGs without dollar sign</w:t>
-      </w:r>
-      <w:r>
-        <w:rPr>
-          <w:lang w:val="en-US"/>
-        </w:rPr>
-        <w:t>, symbols unchanged)</w:t>
-      </w:r>
-      <w:r>
-        <w:rPr>
-          <w:lang w:val="en-US"/>
-        </w:rPr>
-        <w:t xml:space="preserve"> and the comment. </w:t>
-      </w:r>
-      <w:r>
-        <w:rPr>
-          <w:lang w:val="en-US"/>
-        </w:rPr>
-        <w:t xml:space="preserve">The final class is set depending on </w:t>
-      </w:r>
-      <w:r>
-        <w:rPr>
-          <w:lang w:val="en-US"/>
-        </w:rPr>
-        <w:t xml:space="preserve">the rules of </w:t>
-      </w:r>
-      <w:r>
-        <w:rPr>
-          <w:lang w:val="en-US"/>
-        </w:rPr>
-        <w:t xml:space="preserve">the </w:t>
-      </w:r>
-      <w:r>
-        <w:rPr>
-          <w:lang w:val="en-US"/>
-        </w:rPr>
-        <w:t xml:space="preserve">considered </w:t>
-      </w:r>
-      <w:r>
-        <w:rPr>
-          <w:lang w:val="en-US"/>
-        </w:rPr>
-        <w:t xml:space="preserve">classification problem by using a </w:t>
-      </w:r>
-      <w:r>
-        <w:rPr>
-          <w:lang w:val="en-US"/>
-        </w:rPr>
-        <w:t xml:space="preserve">python </w:t>
-      </w:r>
-      <w:r>
-        <w:rPr>
-          <w:lang w:val="en-US"/>
-        </w:rPr>
-        <w:t>dictionary</w:t>
-      </w:r>
-      <w:r>
-        <w:rPr>
-          <w:lang w:val="en-US"/>
-        </w:rPr>
-        <w:t>, e.g. for the binary move annotation problem all the classes $1, 3, 5</w:t>
-      </w:r>
-      <w:proofErr w:type="gramStart"/>
-      <w:r>
-        <w:rPr>
-          <w:lang w:val="en-US"/>
-        </w:rPr>
-        <w:t>, !</w:t>
-      </w:r>
-      <w:proofErr w:type="gramEnd"/>
-      <w:r>
-        <w:rPr>
-          <w:lang w:val="en-US"/>
-        </w:rPr>
-        <w:t>, !!, !?$ are mapped to the final class $1$</w:t>
-      </w:r>
-      <w:r>
-        <w:rPr>
-          <w:lang w:val="en-US"/>
-        </w:rPr>
-        <w:t>.</w:t>
-      </w:r>
-    </w:p>
-    <w:p>
-      <w:pPr>
-        <w:rPr>
-          <w:lang w:val="en-US"/>
-        </w:rPr>
-      </w:pPr>
-      <w:r>
-        <w:rPr>
-          <w:lang w:val="en-US"/>
-        </w:rPr>
-        <w:t>So far</w:t>
-      </w:r>
-      <w:r>
-        <w:rPr>
-          <w:lang w:val="en-US"/>
-        </w:rPr>
-        <w:t>,</w:t>
-      </w:r>
-      <w:r>
-        <w:rPr>
-          <w:lang w:val="en-US"/>
-        </w:rPr>
-        <w:t xml:space="preserve"> we ensured the collected </w:t>
-      </w:r>
-      <w:r>
-        <w:rPr>
-          <w:lang w:val="en-US"/>
-        </w:rPr>
-        <w:t xml:space="preserve">data to be complete (class is known), in a specific format (PGN, processed to tuple) and available in sufficient quantity. </w:t>
-      </w:r>
-      <w:r>
-        <w:rPr>
-          <w:lang w:val="en-US"/>
-        </w:rPr>
-        <w:t xml:space="preserve">Before proceeding with the next </w:t>
-      </w:r>
-      <w:r>
-        <w:rPr>
-          <w:lang w:val="en-US"/>
-        </w:rPr>
-        <w:t>step,</w:t>
-      </w:r>
-      <w:r>
-        <w:rPr>
-          <w:lang w:val="en-US"/>
-        </w:rPr>
-        <w:t xml:space="preserve"> we will</w:t>
-      </w:r>
-      <w:r>
-        <w:rPr>
-          <w:lang w:val="en-US"/>
-        </w:rPr>
-        <w:t xml:space="preserve"> perform some basic analysis on the extracted data</w:t>
-      </w:r>
-      <w:r>
-        <w:rPr>
-          <w:lang w:val="en-US"/>
-        </w:rPr>
-        <w:t xml:space="preserve"> to estimate the quantity of comments per class</w:t>
-      </w:r>
-      <w:r>
-        <w:rPr>
-          <w:lang w:val="en-US"/>
-        </w:rPr>
-        <w:t xml:space="preserve">. This includes a comparison of the total count of all </w:t>
-      </w:r>
-      <w:r>
-        <w:rPr>
-          <w:lang w:val="en-US"/>
-        </w:rPr>
-        <w:t xml:space="preserve">symbols and </w:t>
-      </w:r>
-      <w:r>
-        <w:rPr>
-          <w:lang w:val="en-US"/>
-        </w:rPr>
-        <w:t>NAG types</w:t>
-      </w:r>
-      <w:r>
-        <w:rPr>
-          <w:lang w:val="en-US"/>
-        </w:rPr>
-        <w:t xml:space="preserve"> for every of the three tasks we specified in subsection~\ref{</w:t>
+        <w:t xml:space="preserve">However, we are not interested in the complete raw text of the PGN files, but only in the comments. </w:t>
+      </w:r>
+      <w:r>
+        <w:rPr>
+          <w:lang w:val="en-US"/>
+        </w:rPr>
+        <w:t xml:space="preserve">As we have already seen in </w:t>
+      </w:r>
+      <w:r>
+        <w:rPr>
+          <w:lang w:val="en-US"/>
+        </w:rPr>
+        <w:t>table~\ref{</w:t>
       </w:r>
       <w:proofErr w:type="spellStart"/>
       <w:proofErr w:type="gramStart"/>
@@ -4358,14 +3898,14 @@
         <w:rPr>
           <w:lang w:val="en-US"/>
         </w:rPr>
-        <w:t>subsec:problem</w:t>
+        <w:t>tab:comment</w:t>
       </w:r>
       <w:proofErr w:type="gramEnd"/>
       <w:r>
         <w:rPr>
           <w:lang w:val="en-US"/>
         </w:rPr>
-        <w:t>_specification</w:t>
+        <w:t>_move_combinations</w:t>
       </w:r>
       <w:proofErr w:type="spellEnd"/>
       <w:r>
@@ -4378,65 +3918,464 @@
         <w:rPr>
           <w:lang w:val="en-US"/>
         </w:rPr>
-        <w:t xml:space="preserve">. If the counts </w:t>
-      </w:r>
-      <w:r>
-        <w:rPr>
-          <w:lang w:val="en-US"/>
-        </w:rPr>
-        <w:t xml:space="preserve">would </w:t>
-      </w:r>
-      <w:r>
-        <w:rPr>
-          <w:lang w:val="en-US"/>
-        </w:rPr>
-        <w:t xml:space="preserve">differ a lot, different weights should be assigned to the instances to avoid </w:t>
-      </w:r>
-      <w:r>
-        <w:rPr>
-          <w:lang w:val="en-US"/>
-        </w:rPr>
-        <w:t>imbalances and thus difficulties in classification</w:t>
-      </w:r>
-      <w:r>
-        <w:rPr>
-          <w:lang w:val="en-US"/>
-        </w:rPr>
-        <w:t xml:space="preserve">. The data </w:t>
-      </w:r>
-      <w:r>
-        <w:rPr>
-          <w:lang w:val="en-US"/>
-        </w:rPr>
-        <w:t>shown in table~\ref{</w:t>
-      </w:r>
-      <w:proofErr w:type="spellStart"/>
-      <w:r>
-        <w:rPr>
-          <w:lang w:val="en-US"/>
-        </w:rPr>
-        <w:t>tab:class_distributions</w:t>
-      </w:r>
-      <w:proofErr w:type="spellEnd"/>
-      <w:r>
-        <w:rPr>
-          <w:lang w:val="en-US"/>
-        </w:rPr>
-        <w:t xml:space="preserve">} has indeed some noticeable imbalances; instances with positive move annotations are more common than negative ones as well as </w:t>
-      </w:r>
-      <w:r>
-        <w:rPr>
-          <w:lang w:val="en-US"/>
-        </w:rPr>
-        <w:t xml:space="preserve">surprisingly an advantage of white is more common than an advantage of black in the position annotations. </w:t>
+        <w:t>, there are different comments in a PGN file.</w:t>
+      </w:r>
+      <w:r>
+        <w:rPr>
+          <w:lang w:val="en-US"/>
+        </w:rPr>
+        <w:t xml:space="preserve"> </w:t>
+      </w:r>
+      <w:r>
+        <w:rPr>
+          <w:lang w:val="en-US"/>
+        </w:rPr>
+        <w:t xml:space="preserve">Since </w:t>
+      </w:r>
+      <w:r>
+        <w:rPr>
+          <w:lang w:val="en-US"/>
+        </w:rPr>
+        <w:t>we want to be able to use</w:t>
+      </w:r>
+      <w:r>
+        <w:rPr>
+          <w:lang w:val="en-US"/>
+        </w:rPr>
+        <w:t xml:space="preserve"> supervised learning approache</w:t>
+      </w:r>
+      <w:r>
+        <w:rPr>
+          <w:lang w:val="en-US"/>
+        </w:rPr>
+        <w:t>s</w:t>
+      </w:r>
+      <w:r>
+        <w:rPr>
+          <w:lang w:val="en-US"/>
+        </w:rPr>
+        <w:t>, we need to know the correct class of a comment in the file. Therefore, the comments which are from importance are those connected to a traditional chess symbol or a NAG</w:t>
+      </w:r>
+      <w:r>
+        <w:rPr>
+          <w:lang w:val="en-US"/>
+        </w:rPr>
+        <w:t>.</w:t>
+      </w:r>
+      <w:r>
+        <w:rPr>
+          <w:lang w:val="en-US"/>
+        </w:rPr>
+        <w:t xml:space="preserve"> </w:t>
+      </w:r>
+      <w:r>
+        <w:rPr>
+          <w:lang w:val="en-US"/>
+        </w:rPr>
+        <w:t>To filter out such comments, we use regular expressions and distinguish between three cases</w:t>
+      </w:r>
+      <w:r>
+        <w:rPr>
+          <w:lang w:val="en-US"/>
+        </w:rPr>
+        <w:t>:</w:t>
+      </w:r>
+    </w:p>
+    <w:p>
+      <w:pPr>
+        <w:rPr>
+          <w:lang w:val="en-US"/>
+        </w:rPr>
+      </w:pPr>
+      <w:r>
+        <w:rPr>
+          <w:lang w:val="en-US"/>
+        </w:rPr>
+        <w:t xml:space="preserve">    </w:t>
+      </w:r>
+      <w:r>
+        <w:rPr>
+          <w:lang w:val="en-US"/>
+        </w:rPr>
+        <w:t>\begin{itemize}</w:t>
+      </w:r>
+    </w:p>
+    <w:p>
+      <w:pPr>
+        <w:rPr>
+          <w:lang w:val="en-US"/>
+        </w:rPr>
+      </w:pPr>
+      <w:r>
+        <w:rPr>
+          <w:lang w:val="en-US"/>
+        </w:rPr>
+        <w:t xml:space="preserve">      </w:t>
+      </w:r>
+      <w:r>
+        <w:rPr>
+          <w:lang w:val="en-US"/>
+        </w:rPr>
+        <w:t xml:space="preserve">\item </w:t>
+      </w:r>
+      <w:r>
+        <w:rPr>
+          <w:lang w:val="en-US"/>
+        </w:rPr>
+        <w:t xml:space="preserve">NAGs </w:t>
+      </w:r>
+      <w:r>
+        <w:rPr>
+          <w:lang w:val="en-US"/>
+        </w:rPr>
+        <w:t xml:space="preserve">immediately </w:t>
+      </w:r>
+      <w:r>
+        <w:rPr>
+          <w:lang w:val="en-US"/>
+        </w:rPr>
+        <w:t>followed by</w:t>
+      </w:r>
+      <w:r>
+        <w:rPr>
+          <w:lang w:val="en-US"/>
+        </w:rPr>
+        <w:t xml:space="preserve"> a comment:</w:t>
+      </w:r>
+    </w:p>
+    <w:p>
+      <w:pPr>
+        <w:rPr>
+          <w:lang w:val="en-US"/>
+        </w:rPr>
+      </w:pPr>
+    </w:p>
+    <w:p>
+      <w:pPr>
+        <w:rPr>
+          <w:lang w:val="en-US"/>
+        </w:rPr>
+      </w:pPr>
+      <w:r>
+        <w:rPr>
+          <w:lang w:val="en-US"/>
+        </w:rPr>
+        <w:lastRenderedPageBreak/>
+        <w:t xml:space="preserve">        </w:t>
+      </w:r>
+      <w:r>
+        <w:rPr>
+          <w:lang w:val="en-US"/>
+        </w:rPr>
+        <w:t>$\backslash$\$</w:t>
+      </w:r>
+      <w:proofErr w:type="gramStart"/>
+      <w:r>
+        <w:rPr>
+          <w:lang w:val="en-US"/>
+        </w:rPr>
+        <w:t>(?P</w:t>
+      </w:r>
+      <w:proofErr w:type="gramEnd"/>
+      <w:r>
+        <w:rPr>
+          <w:lang w:val="en-US"/>
+        </w:rPr>
+        <w:t>&lt;class&gt;[0-9]+)$\backslash$s*$\backslash$\{(?P&lt;comment&gt;[\^{}\{\}]*)$\backslash$\}</w:t>
+      </w:r>
+    </w:p>
+    <w:p>
+      <w:pPr>
+        <w:rPr>
+          <w:lang w:val="en-US"/>
+        </w:rPr>
+      </w:pPr>
+      <w:r>
+        <w:rPr>
+          <w:lang w:val="en-US"/>
+        </w:rPr>
+        <w:t xml:space="preserve">      </w:t>
+      </w:r>
+      <w:r>
+        <w:rPr>
+          <w:lang w:val="en-US"/>
+        </w:rPr>
+        <w:t xml:space="preserve">\item </w:t>
+      </w:r>
+      <w:r>
+        <w:rPr>
+          <w:lang w:val="en-US"/>
+        </w:rPr>
+        <w:t>NAGs followed by a</w:t>
+      </w:r>
+      <w:r>
+        <w:rPr>
+          <w:lang w:val="en-US"/>
+        </w:rPr>
+        <w:t xml:space="preserve">nother NAG and </w:t>
+      </w:r>
+      <w:r>
+        <w:rPr>
+          <w:lang w:val="en-US"/>
+        </w:rPr>
+        <w:t xml:space="preserve">thereafter </w:t>
+      </w:r>
+      <w:r>
+        <w:rPr>
+          <w:lang w:val="en-US"/>
+        </w:rPr>
+        <w:t>a</w:t>
+      </w:r>
+      <w:r>
+        <w:rPr>
+          <w:lang w:val="en-US"/>
+        </w:rPr>
+        <w:t xml:space="preserve"> comment:</w:t>
+      </w:r>
+    </w:p>
+    <w:p>
+      <w:pPr>
+        <w:rPr>
+          <w:lang w:val="en-US"/>
+        </w:rPr>
+      </w:pPr>
+    </w:p>
+    <w:p>
+      <w:pPr>
+        <w:rPr>
+          <w:lang w:val="en-US"/>
+        </w:rPr>
+      </w:pPr>
+      <w:r>
+        <w:rPr>
+          <w:lang w:val="en-US"/>
+        </w:rPr>
+        <w:t xml:space="preserve">        </w:t>
+      </w:r>
+      <w:r>
+        <w:rPr>
+          <w:lang w:val="en-US"/>
+        </w:rPr>
+        <w:t>$\backslash$\$</w:t>
+      </w:r>
+      <w:proofErr w:type="gramStart"/>
+      <w:r>
+        <w:rPr>
+          <w:lang w:val="en-US"/>
+        </w:rPr>
+        <w:t>(?P</w:t>
+      </w:r>
+      <w:proofErr w:type="gramEnd"/>
+      <w:r>
+        <w:rPr>
+          <w:lang w:val="en-US"/>
+        </w:rPr>
+        <w:t>&lt;class&gt;[0-9]+)$\backslash$s*$\backslash$\$[0-9]+$\backslash$s*$\backslash$\{(?P&lt;comment&gt;[\^{}\{\}]*)$\backslash$\}</w:t>
+      </w:r>
+    </w:p>
+    <w:p>
+      <w:pPr>
+        <w:rPr>
+          <w:lang w:val="en-US"/>
+        </w:rPr>
+      </w:pPr>
+      <w:r>
+        <w:rPr>
+          <w:lang w:val="en-US"/>
+        </w:rPr>
+        <w:t xml:space="preserve">      </w:t>
+      </w:r>
+      <w:r>
+        <w:rPr>
+          <w:lang w:val="en-US"/>
+        </w:rPr>
+        <w:t xml:space="preserve">\item </w:t>
+      </w:r>
+      <w:r>
+        <w:rPr>
+          <w:lang w:val="en-US"/>
+        </w:rPr>
+        <w:t xml:space="preserve">Standard symbols for move annotations </w:t>
+      </w:r>
+      <w:r>
+        <w:rPr>
+          <w:lang w:val="en-US"/>
+        </w:rPr>
+        <w:t xml:space="preserve">(i.e. </w:t>
+      </w:r>
+      <w:proofErr w:type="gramStart"/>
+      <w:r>
+        <w:rPr>
+          <w:lang w:val="en-US"/>
+        </w:rPr>
+        <w:t>$!,?,</w:t>
+      </w:r>
+      <w:proofErr w:type="gramEnd"/>
+      <w:r>
+        <w:rPr>
+          <w:lang w:val="en-US"/>
+        </w:rPr>
+        <w:t xml:space="preserve">!!,??,!?,?!$) </w:t>
+      </w:r>
+      <w:r>
+        <w:rPr>
+          <w:lang w:val="en-US"/>
+        </w:rPr>
+        <w:t>immediately</w:t>
+      </w:r>
+      <w:r>
+        <w:rPr>
+          <w:lang w:val="en-US"/>
+        </w:rPr>
+        <w:t xml:space="preserve"> followed by a comment:</w:t>
+      </w:r>
+    </w:p>
+    <w:p>
+      <w:pPr>
+        <w:rPr>
+          <w:lang w:val="en-US"/>
+        </w:rPr>
+      </w:pPr>
+    </w:p>
+    <w:p>
+      <w:pPr>
+        <w:rPr>
+          <w:lang w:val="en-US"/>
+        </w:rPr>
+      </w:pPr>
+      <w:r>
+        <w:rPr>
+          <w:lang w:val="en-US"/>
+        </w:rPr>
+        <w:t xml:space="preserve">        </w:t>
+      </w:r>
+      <w:proofErr w:type="gramStart"/>
+      <w:r>
+        <w:rPr>
+          <w:lang w:val="en-US"/>
+        </w:rPr>
+        <w:t>(?P</w:t>
+      </w:r>
+      <w:proofErr w:type="gramEnd"/>
+      <w:r>
+        <w:rPr>
+          <w:lang w:val="en-US"/>
+        </w:rPr>
+        <w:t>&lt;class&gt;[!$\backslash$?]\{1,2\})$\backslash$s*$\backslash$\{(?P&lt;comment&gt;[\^{}\{\}]*)$\backslash$\}</w:t>
       </w:r>
       <w:bookmarkStart w:id="0" w:name="_GoBack"/>
       <w:bookmarkEnd w:id="0"/>
-      <w:r>
-        <w:rPr>
-          <w:lang w:val="en-US"/>
-        </w:rPr>
-        <w:t>However, these imbalances are in an uncritical range, which probably requires no weighting of instances</w:t>
+    </w:p>
+    <w:p>
+      <w:pPr>
+        <w:rPr>
+          <w:lang w:val="en-US"/>
+        </w:rPr>
+      </w:pPr>
+      <w:r>
+        <w:rPr>
+          <w:lang w:val="en-US"/>
+        </w:rPr>
+        <w:t xml:space="preserve">    </w:t>
+      </w:r>
+      <w:r>
+        <w:rPr>
+          <w:lang w:val="en-US"/>
+        </w:rPr>
+        <w:t>\end{itemize}</w:t>
+      </w:r>
+    </w:p>
+    <w:p>
+      <w:pPr>
+        <w:rPr>
+          <w:lang w:val="en-US"/>
+        </w:rPr>
+      </w:pPr>
+      <w:r>
+        <w:rPr>
+          <w:lang w:val="en-US"/>
+        </w:rPr>
+        <w:t xml:space="preserve">    </w:t>
+      </w:r>
+      <w:r>
+        <w:rPr>
+          <w:lang w:val="en-US"/>
+        </w:rPr>
+        <w:t>The match results are saved as tuples of the class (NAGs without dollar sign</w:t>
+      </w:r>
+      <w:r>
+        <w:rPr>
+          <w:lang w:val="en-US"/>
+        </w:rPr>
+        <w:t>, symbols unchanged)</w:t>
+      </w:r>
+      <w:r>
+        <w:rPr>
+          <w:lang w:val="en-US"/>
+        </w:rPr>
+        <w:t xml:space="preserve"> and the comment. </w:t>
+      </w:r>
+      <w:r>
+        <w:rPr>
+          <w:lang w:val="en-US"/>
+        </w:rPr>
+        <w:t xml:space="preserve">The final class is set depending on </w:t>
+      </w:r>
+      <w:r>
+        <w:rPr>
+          <w:lang w:val="en-US"/>
+        </w:rPr>
+        <w:t xml:space="preserve">the rules of </w:t>
+      </w:r>
+      <w:r>
+        <w:rPr>
+          <w:lang w:val="en-US"/>
+        </w:rPr>
+        <w:t xml:space="preserve">the </w:t>
+      </w:r>
+      <w:r>
+        <w:rPr>
+          <w:lang w:val="en-US"/>
+        </w:rPr>
+        <w:t xml:space="preserve">considered </w:t>
+      </w:r>
+      <w:r>
+        <w:rPr>
+          <w:lang w:val="en-US"/>
+        </w:rPr>
+        <w:t xml:space="preserve">classification problem by using a </w:t>
+      </w:r>
+      <w:r>
+        <w:rPr>
+          <w:lang w:val="en-US"/>
+        </w:rPr>
+        <w:t xml:space="preserve">python </w:t>
+      </w:r>
+      <w:r>
+        <w:rPr>
+          <w:lang w:val="en-US"/>
+        </w:rPr>
+        <w:t>dictionary</w:t>
+      </w:r>
+      <w:r>
+        <w:rPr>
+          <w:lang w:val="en-US"/>
+        </w:rPr>
+        <w:t>, e.g. for the binary move annotation problem all the classes $1, 3, 5</w:t>
+      </w:r>
+      <w:proofErr w:type="gramStart"/>
+      <w:r>
+        <w:rPr>
+          <w:lang w:val="en-US"/>
+        </w:rPr>
+        <w:t>, !</w:t>
+      </w:r>
+      <w:proofErr w:type="gramEnd"/>
+      <w:r>
+        <w:rPr>
+          <w:lang w:val="en-US"/>
+        </w:rPr>
+        <w:t>, !!, !?$ are mapped to the final class $1$</w:t>
       </w:r>
       <w:r>
         <w:rPr>
@@ -4444,13 +4383,12 @@
         </w:rPr>
         <w:t>.</w:t>
       </w:r>
-    </w:p>
-    <w:p>
-      <w:pPr>
-        <w:rPr>
-          <w:lang w:val="en-US"/>
-        </w:rPr>
-      </w:pPr>
+      <w:r>
+        <w:rPr>
+          <w:lang w:val="en-US"/>
+        </w:rPr>
+        <w:t xml:space="preserve"> \\\\</w:t>
+      </w:r>
     </w:p>
     <w:p>
       <w:pPr>
@@ -4468,55 +4406,79 @@
         <w:rPr>
           <w:lang w:val="en-US"/>
         </w:rPr>
-        <w:t xml:space="preserve">Apart from the </w:t>
-      </w:r>
-      <w:r>
-        <w:rPr>
-          <w:lang w:val="en-US"/>
-        </w:rPr>
-        <w:t>statistics o</w:t>
-      </w:r>
-      <w:r>
-        <w:rPr>
-          <w:lang w:val="en-US"/>
-        </w:rPr>
-        <w:t xml:space="preserve">n the file data to be further processed, </w:t>
-      </w:r>
-      <w:r>
-        <w:rPr>
-          <w:lang w:val="en-US"/>
-        </w:rPr>
-        <w:t xml:space="preserve">some information </w:t>
-      </w:r>
-      <w:r>
-        <w:rPr>
-          <w:lang w:val="en-US"/>
-        </w:rPr>
-        <w:t xml:space="preserve">about the discarded data are relevant for the usage of the results we obtain. </w:t>
-      </w:r>
-      <w:r>
-        <w:rPr>
-          <w:lang w:val="en-US"/>
-        </w:rPr>
-        <w:t>By collecting the number of all comments not annotated with a NAG or standard symbol yet we obtain the potential of improvement</w:t>
-      </w:r>
-      <w:r>
-        <w:rPr>
-          <w:lang w:val="en-US"/>
-        </w:rPr>
-        <w:t xml:space="preserve"> regarding the comments. </w:t>
-      </w:r>
-      <w:r>
-        <w:rPr>
-          <w:lang w:val="en-US"/>
-        </w:rPr>
-        <w:t>As shown in table~</w:t>
-      </w:r>
-      <w:r>
-        <w:rPr>
-          <w:lang w:val="en-US"/>
-        </w:rPr>
-        <w:t>\ref{</w:t>
+        <w:t>So far</w:t>
+      </w:r>
+      <w:r>
+        <w:rPr>
+          <w:lang w:val="en-US"/>
+        </w:rPr>
+        <w:t>,</w:t>
+      </w:r>
+      <w:r>
+        <w:rPr>
+          <w:lang w:val="en-US"/>
+        </w:rPr>
+        <w:t xml:space="preserve"> we ensured the collected </w:t>
+      </w:r>
+      <w:r>
+        <w:rPr>
+          <w:lang w:val="en-US"/>
+        </w:rPr>
+        <w:t xml:space="preserve">data to be complete (class is known), in a specific format (PGN, processed to tuple) and available in sufficient quantity. </w:t>
+      </w:r>
+      <w:r>
+        <w:rPr>
+          <w:lang w:val="en-US"/>
+        </w:rPr>
+        <w:t xml:space="preserve">Before proceeding with the next </w:t>
+      </w:r>
+      <w:r>
+        <w:rPr>
+          <w:lang w:val="en-US"/>
+        </w:rPr>
+        <w:t>step,</w:t>
+      </w:r>
+      <w:r>
+        <w:rPr>
+          <w:lang w:val="en-US"/>
+        </w:rPr>
+        <w:t xml:space="preserve"> we will</w:t>
+      </w:r>
+      <w:r>
+        <w:rPr>
+          <w:lang w:val="en-US"/>
+        </w:rPr>
+        <w:t xml:space="preserve"> perform some basic analysis on the extracted data</w:t>
+      </w:r>
+      <w:r>
+        <w:rPr>
+          <w:lang w:val="en-US"/>
+        </w:rPr>
+        <w:t xml:space="preserve"> to estimate the quantity of comments per class</w:t>
+      </w:r>
+      <w:r>
+        <w:rPr>
+          <w:lang w:val="en-US"/>
+        </w:rPr>
+        <w:t xml:space="preserve">. This includes a comparison of the total count of all </w:t>
+      </w:r>
+      <w:r>
+        <w:rPr>
+          <w:lang w:val="en-US"/>
+        </w:rPr>
+        <w:t xml:space="preserve">symbols and </w:t>
+      </w:r>
+      <w:r>
+        <w:rPr>
+          <w:lang w:val="en-US"/>
+        </w:rPr>
+        <w:t>NAG types</w:t>
+      </w:r>
+      <w:r>
+        <w:rPr>
+          <w:lang w:val="en-US"/>
+        </w:rPr>
+        <w:t xml:space="preserve"> for every of the three tasks we specified in subsection~\ref{</w:t>
       </w:r>
       <w:proofErr w:type="spellStart"/>
       <w:proofErr w:type="gramStart"/>
@@ -4524,6 +4486,259 @@
         <w:rPr>
           <w:lang w:val="en-US"/>
         </w:rPr>
+        <w:t>subsec:problem</w:t>
+      </w:r>
+      <w:proofErr w:type="gramEnd"/>
+      <w:r>
+        <w:rPr>
+          <w:lang w:val="en-US"/>
+        </w:rPr>
+        <w:t>_specification</w:t>
+      </w:r>
+      <w:proofErr w:type="spellEnd"/>
+      <w:r>
+        <w:rPr>
+          <w:lang w:val="en-US"/>
+        </w:rPr>
+        <w:t>}</w:t>
+      </w:r>
+      <w:r>
+        <w:rPr>
+          <w:lang w:val="en-US"/>
+        </w:rPr>
+        <w:t xml:space="preserve">. If the counts </w:t>
+      </w:r>
+      <w:r>
+        <w:rPr>
+          <w:lang w:val="en-US"/>
+        </w:rPr>
+        <w:t xml:space="preserve">would </w:t>
+      </w:r>
+      <w:r>
+        <w:rPr>
+          <w:lang w:val="en-US"/>
+        </w:rPr>
+        <w:t xml:space="preserve">differ a lot, different weights should be assigned to the instances to avoid </w:t>
+      </w:r>
+      <w:r>
+        <w:rPr>
+          <w:lang w:val="en-US"/>
+        </w:rPr>
+        <w:t>imbalances and thus difficulties in classification</w:t>
+      </w:r>
+      <w:r>
+        <w:rPr>
+          <w:lang w:val="en-US"/>
+        </w:rPr>
+        <w:t xml:space="preserve">. The data </w:t>
+      </w:r>
+      <w:r>
+        <w:rPr>
+          <w:lang w:val="en-US"/>
+        </w:rPr>
+        <w:t>shown in table~\ref{</w:t>
+      </w:r>
+      <w:proofErr w:type="spellStart"/>
+      <w:r>
+        <w:rPr>
+          <w:lang w:val="en-US"/>
+        </w:rPr>
+        <w:t>tab:class_distributions</w:t>
+      </w:r>
+      <w:proofErr w:type="spellEnd"/>
+      <w:r>
+        <w:rPr>
+          <w:lang w:val="en-US"/>
+        </w:rPr>
+        <w:t xml:space="preserve">} has indeed some noticeable imbalances; instances with positive move annotations are more common than negative ones as well as </w:t>
+      </w:r>
+      <w:r>
+        <w:rPr>
+          <w:lang w:val="en-US"/>
+        </w:rPr>
+        <w:t xml:space="preserve">surprisingly an advantage of white is more common than an advantage of black in the position annotations. </w:t>
+      </w:r>
+      <w:r>
+        <w:rPr>
+          <w:lang w:val="en-US"/>
+        </w:rPr>
+        <w:t>However, these imbalances are in an uncritical range, which probably requires no weighting of instances</w:t>
+      </w:r>
+      <w:r>
+        <w:rPr>
+          <w:lang w:val="en-US"/>
+        </w:rPr>
+        <w:t>.</w:t>
+      </w:r>
+    </w:p>
+    <w:p>
+      <w:pPr>
+        <w:rPr>
+          <w:lang w:val="en-US"/>
+        </w:rPr>
+      </w:pPr>
+    </w:p>
+    <w:p>
+      <w:pPr>
+        <w:rPr>
+          <w:lang w:val="en-US"/>
+        </w:rPr>
+      </w:pPr>
+      <w:r>
+        <w:rPr>
+          <w:lang w:val="en-US"/>
+        </w:rPr>
+        <w:t xml:space="preserve">    </w:t>
+      </w:r>
+      <w:r>
+        <w:rPr>
+          <w:lang w:val="en-US"/>
+        </w:rPr>
+        <w:t xml:space="preserve">The last criterion quality will be discussed in </w:t>
+      </w:r>
+      <w:r>
+        <w:rPr>
+          <w:lang w:val="en-US"/>
+        </w:rPr>
+        <w:t>sub</w:t>
+      </w:r>
+      <w:r>
+        <w:rPr>
+          <w:lang w:val="en-US"/>
+        </w:rPr>
+        <w:t>section</w:t>
+      </w:r>
+      <w:r>
+        <w:rPr>
+          <w:lang w:val="en-US"/>
+        </w:rPr>
+        <w:t>~\ref{</w:t>
+      </w:r>
+      <w:proofErr w:type="spellStart"/>
+      <w:proofErr w:type="gramStart"/>
+      <w:r>
+        <w:rPr>
+          <w:lang w:val="en-US"/>
+        </w:rPr>
+        <w:t>subsec:nltk</w:t>
+      </w:r>
+      <w:proofErr w:type="gramEnd"/>
+      <w:r>
+        <w:rPr>
+          <w:lang w:val="en-US"/>
+        </w:rPr>
+        <w:t>_processing</w:t>
+      </w:r>
+      <w:proofErr w:type="spellEnd"/>
+      <w:r>
+        <w:rPr>
+          <w:lang w:val="en-US"/>
+        </w:rPr>
+        <w:t>}</w:t>
+      </w:r>
+      <w:r>
+        <w:rPr>
+          <w:lang w:val="en-US"/>
+        </w:rPr>
+        <w:t>. Possible problems are that the comment is in a different language than English or that the comment is too short t</w:t>
+      </w:r>
+      <w:r>
+        <w:rPr>
+          <w:lang w:val="en-US"/>
+        </w:rPr>
+        <w:t xml:space="preserve">o make an informed </w:t>
+      </w:r>
+      <w:r>
+        <w:rPr>
+          <w:lang w:val="en-US"/>
+        </w:rPr>
+        <w:t xml:space="preserve">classification </w:t>
+      </w:r>
+      <w:r>
+        <w:rPr>
+          <w:lang w:val="en-US"/>
+        </w:rPr>
+        <w:t>decision</w:t>
+      </w:r>
+      <w:r>
+        <w:rPr>
+          <w:lang w:val="en-US"/>
+        </w:rPr>
+        <w:t>. \\\\</w:t>
+      </w:r>
+    </w:p>
+    <w:p>
+      <w:pPr>
+        <w:rPr>
+          <w:lang w:val="en-US"/>
+        </w:rPr>
+      </w:pPr>
+      <w:r>
+        <w:rPr>
+          <w:lang w:val="en-US"/>
+        </w:rPr>
+        <w:t xml:space="preserve">    </w:t>
+      </w:r>
+      <w:r>
+        <w:rPr>
+          <w:lang w:val="en-US"/>
+        </w:rPr>
+        <w:t xml:space="preserve">Apart from the </w:t>
+      </w:r>
+      <w:r>
+        <w:rPr>
+          <w:lang w:val="en-US"/>
+        </w:rPr>
+        <w:t>statistics o</w:t>
+      </w:r>
+      <w:r>
+        <w:rPr>
+          <w:lang w:val="en-US"/>
+        </w:rPr>
+        <w:t xml:space="preserve">n the file data to be further processed, </w:t>
+      </w:r>
+      <w:r>
+        <w:rPr>
+          <w:lang w:val="en-US"/>
+        </w:rPr>
+        <w:t xml:space="preserve">some information </w:t>
+      </w:r>
+      <w:r>
+        <w:rPr>
+          <w:lang w:val="en-US"/>
+        </w:rPr>
+        <w:t xml:space="preserve">about the discarded data are relevant for the usage of the results we obtain. </w:t>
+      </w:r>
+      <w:r>
+        <w:rPr>
+          <w:lang w:val="en-US"/>
+        </w:rPr>
+        <w:t>By collecting the number of all comments not annotated with a NAG or standard symbol yet we obtain the potential of improvement</w:t>
+      </w:r>
+      <w:r>
+        <w:rPr>
+          <w:lang w:val="en-US"/>
+        </w:rPr>
+        <w:t xml:space="preserve"> regarding the comments. </w:t>
+      </w:r>
+      <w:r>
+        <w:rPr>
+          <w:lang w:val="en-US"/>
+        </w:rPr>
+        <w:t>As shown in table~</w:t>
+      </w:r>
+      <w:r>
+        <w:rPr>
+          <w:lang w:val="en-US"/>
+        </w:rPr>
+        <w:t>\ref{</w:t>
+      </w:r>
+      <w:proofErr w:type="spellStart"/>
+      <w:proofErr w:type="gramStart"/>
+      <w:r>
+        <w:rPr>
+          <w:lang w:val="en-US"/>
+        </w:rPr>
         <w:t>tab:file</w:t>
       </w:r>
       <w:proofErr w:type="gramEnd"/>
@@ -4550,13 +4765,37 @@
         <w:rPr>
           <w:lang w:val="en-US"/>
         </w:rPr>
-        <w:t>nly $45.39%$ of the comments are preceded by a NAG or symbol</w:t>
-      </w:r>
-      <w:r>
-        <w:rPr>
-          <w:lang w:val="en-US"/>
-        </w:rPr>
-        <w:t>. For the remaining $54.61%$</w:t>
+        <w:t>nly $45.39</w:t>
+      </w:r>
+      <w:r>
+        <w:rPr>
+          <w:lang w:val="en-US"/>
+        </w:rPr>
+        <w:t>\</w:t>
+      </w:r>
+      <w:r>
+        <w:rPr>
+          <w:lang w:val="en-US"/>
+        </w:rPr>
+        <w:t>%$ of the comments are preceded by a NAG or symbol</w:t>
+      </w:r>
+      <w:r>
+        <w:rPr>
+          <w:lang w:val="en-US"/>
+        </w:rPr>
+        <w:t>. For the remaining $54.61</w:t>
+      </w:r>
+      <w:r>
+        <w:rPr>
+          <w:lang w:val="en-US"/>
+        </w:rPr>
+        <w:t>\</w:t>
+      </w:r>
+      <w:r>
+        <w:rPr>
+          <w:lang w:val="en-US"/>
+        </w:rPr>
+        <w:t>%$</w:t>
       </w:r>
       <w:r>
         <w:rPr>
@@ -4574,7 +4813,19 @@
         <w:rPr>
           <w:lang w:val="en-US"/>
         </w:rPr>
-        <w:t xml:space="preserve"> The other way around, this approach delivers a ratio of $25.06%$ NAGs and standard symbols </w:t>
+        <w:t xml:space="preserve"> The other way around, this approach delivers a ratio of $25.06</w:t>
+      </w:r>
+      <w:r>
+        <w:rPr>
+          <w:lang w:val="en-US"/>
+        </w:rPr>
+        <w:t>\</w:t>
+      </w:r>
+      <w:r>
+        <w:rPr>
+          <w:lang w:val="en-US"/>
+        </w:rPr>
+        <w:t xml:space="preserve">%$ NAGs and standard symbols </w:t>
       </w:r>
       <w:r>
         <w:rPr>
@@ -4698,13 +4949,35 @@
         <w:rPr>
           <w:lang w:val="en-US"/>
         </w:rPr>
-        <w:t>$</w:t>
-      </w:r>
-      <w:r>
-        <w:rPr>
-          <w:lang w:val="en-US"/>
-        </w:rPr>
-        <w:t>\backslash d\backslash +*\backslash s*[!\backslash ?]+$</w:t>
+        <w:t>$\</w:t>
+      </w:r>
+      <w:proofErr w:type="spellStart"/>
+      <w:r>
+        <w:rPr>
+          <w:lang w:val="en-US"/>
+        </w:rPr>
+        <w:t>backslash$d</w:t>
+      </w:r>
+      <w:proofErr w:type="spellEnd"/>
+      <w:r>
+        <w:rPr>
+          <w:lang w:val="en-US"/>
+        </w:rPr>
+        <w:t>$\backslash$+*$\</w:t>
+      </w:r>
+      <w:proofErr w:type="spellStart"/>
+      <w:r>
+        <w:rPr>
+          <w:lang w:val="en-US"/>
+        </w:rPr>
+        <w:t>backslash$s</w:t>
+      </w:r>
+      <w:proofErr w:type="spellEnd"/>
+      <w:r>
+        <w:rPr>
+          <w:lang w:val="en-US"/>
+        </w:rPr>
+        <w:t>*[!$\backslash$?]+</w:t>
       </w:r>
       <w:r>
         <w:rPr>
@@ -4746,14 +5019,7 @@
         <w:rPr>
           <w:lang w:val="en-US"/>
         </w:rPr>
-        <w:t xml:space="preserve"> could also match false </w:t>
-      </w:r>
-      <w:r>
-        <w:rPr>
-          <w:lang w:val="en-US"/>
-        </w:rPr>
-        <w:lastRenderedPageBreak/>
-        <w:t xml:space="preserve">positives, if </w:t>
+        <w:t xml:space="preserve"> could also match false positives, if </w:t>
       </w:r>
       <w:r>
         <w:rPr>
@@ -4793,39 +5059,39 @@
           <w:lang w:val="en-US"/>
         </w:rPr>
       </w:pPr>
-    </w:p>
-    <w:p>
-      <w:pPr>
-        <w:rPr>
-          <w:lang w:val="en-US"/>
-        </w:rPr>
-      </w:pPr>
-      <w:r>
-        <w:rPr>
-          <w:lang w:val="en-US"/>
-        </w:rPr>
-        <w:t>As we have already seen in chapter TODO, there are different comments in a PGN file.</w:t>
-      </w:r>
-    </w:p>
-    <w:p>
-      <w:pPr>
-        <w:rPr>
-          <w:lang w:val="en-US"/>
-        </w:rPr>
-      </w:pPr>
-      <w:r>
-        <w:rPr>
-          <w:lang w:val="en-US"/>
-        </w:rPr>
-        <w:t>Since a supervised learning approach is used, we need to know the correct class of a comment in the file. Therefore, the comments which are from importance are those connected to a traditional chess symbol or a NAG.</w:t>
-      </w:r>
-    </w:p>
-    <w:p>
-      <w:pPr>
-        <w:rPr>
-          <w:lang w:val="en-US"/>
-        </w:rPr>
-      </w:pPr>
+      <w:r>
+        <w:rPr>
+          <w:lang w:val="en-US"/>
+        </w:rPr>
+        <w:t>NLTK processing</w:t>
+      </w:r>
+    </w:p>
+    <w:p>
+      <w:pPr>
+        <w:rPr>
+          <w:lang w:val="en-US"/>
+        </w:rPr>
+      </w:pPr>
+    </w:p>
+    <w:p>
+      <w:pPr>
+        <w:rPr>
+          <w:lang w:val="en-US"/>
+        </w:rPr>
+      </w:pPr>
+    </w:p>
+    <w:p>
+      <w:pPr>
+        <w:rPr>
+          <w:lang w:val="en-US"/>
+        </w:rPr>
+      </w:pPr>
+      <w:r>
+        <w:rPr>
+          <w:lang w:val="en-US"/>
+        </w:rPr>
+        <w:t>quality: language, length</w:t>
+      </w:r>
     </w:p>
     <w:p>
       <w:pPr>

</xml_diff>